<commit_message>
Add personal homepage assignment
</commit_message>
<xml_diff>
--- a/syllabus/HadroLIS654Fall2017syllabus.docx
+++ b/syllabus/HadroLIS654Fall2017syllabus.docx
@@ -250,15 +250,7 @@
         <w:spacing w:after="0"/>
       </w:pPr>
       <w:r>
-        <w:t xml:space="preserve">Course </w:t>
-      </w:r>
-      <w:proofErr w:type="spellStart"/>
-      <w:r>
-        <w:t>Etherpad</w:t>
-      </w:r>
-      <w:proofErr w:type="spellEnd"/>
-      <w:r>
-        <w:t xml:space="preserve">: </w:t>
+        <w:t xml:space="preserve">Course Etherpad: </w:t>
       </w:r>
       <w:hyperlink r:id="rId7" w:history="1">
         <w:r>
@@ -1366,29 +1358,13 @@
         <w:rPr>
           <w:lang w:val="fr-FR"/>
         </w:rPr>
-        <w:t xml:space="preserve">Center for the Future of </w:t>
-      </w:r>
-      <w:proofErr w:type="spellStart"/>
-      <w:proofErr w:type="gramStart"/>
+        <w:t>Center for the Future of Libraries</w:t>
+      </w:r>
       <w:r>
         <w:rPr>
           <w:lang w:val="fr-FR"/>
         </w:rPr>
-        <w:t>Libraries</w:t>
-      </w:r>
-      <w:proofErr w:type="spellEnd"/>
-      <w:r>
-        <w:rPr>
-          <w:lang w:val="fr-FR"/>
-        </w:rPr>
-        <w:t>:</w:t>
-      </w:r>
-      <w:proofErr w:type="gramEnd"/>
-      <w:r>
-        <w:rPr>
-          <w:lang w:val="fr-FR"/>
-        </w:rPr>
-        <w:t xml:space="preserve"> </w:t>
+        <w:t xml:space="preserve">: </w:t>
       </w:r>
       <w:hyperlink r:id="rId22" w:history="1">
         <w:r>
@@ -1439,7 +1415,6 @@
         </w:rPr>
         <w:br/>
       </w:r>
-      <w:proofErr w:type="spellStart"/>
       <w:r>
         <w:rPr>
           <w:lang w:val="fr-FR"/>
@@ -1450,14 +1425,7 @@
         <w:rPr>
           <w:lang w:val="fr-FR"/>
         </w:rPr>
-        <w:t>rent</w:t>
-      </w:r>
-      <w:proofErr w:type="spellEnd"/>
-      <w:r>
-        <w:rPr>
-          <w:lang w:val="fr-FR"/>
-        </w:rPr>
-        <w:t xml:space="preserve"> Cites: </w:t>
+        <w:t xml:space="preserve">rent Cites: </w:t>
       </w:r>
       <w:hyperlink r:id="rId24" w:history="1">
         <w:r>
@@ -1497,20 +1465,14 @@
       </w:r>
     </w:p>
     <w:p>
-      <w:proofErr w:type="spellStart"/>
       <w:r>
         <w:t>LJXpress</w:t>
       </w:r>
-      <w:proofErr w:type="spellEnd"/>
       <w:r>
         <w:t xml:space="preserve"> and/or LJ Academic Newswire</w:t>
       </w:r>
       <w:r>
-        <w:t xml:space="preserve"> from Library Journal</w:t>
-      </w:r>
-      <w:bookmarkStart w:id="0" w:name="_GoBack"/>
-      <w:r>
-        <w:t>:</w:t>
+        <w:t xml:space="preserve"> from Library Journal:</w:t>
       </w:r>
       <w:r>
         <w:t xml:space="preserve"> </w:t>
@@ -1524,7 +1486,6 @@
           <w:t>http://lj.libraryjournal.com/newsletters/</w:t>
         </w:r>
       </w:hyperlink>
-      <w:bookmarkEnd w:id="0"/>
       <w:r>
         <w:t xml:space="preserve"> </w:t>
       </w:r>
@@ -1570,15 +1531,7 @@
         </w:rPr>
       </w:pPr>
       <w:r>
-        <w:t xml:space="preserve">Open </w:t>
-      </w:r>
-      <w:proofErr w:type="spellStart"/>
-      <w:r>
-        <w:t>Paren</w:t>
-      </w:r>
-      <w:proofErr w:type="spellEnd"/>
-      <w:r>
-        <w:t>:</w:t>
+        <w:t>Open Paren:</w:t>
       </w:r>
       <w:r>
         <w:t xml:space="preserve"> a podcast about libraries, librarians, and code</w:t>
@@ -1602,13 +1555,8 @@
         <w:br/>
       </w:r>
       <w:r>
-        <w:t xml:space="preserve">Library </w:t>
-      </w:r>
-      <w:proofErr w:type="spellStart"/>
-      <w:r>
-        <w:t>Bytegeist</w:t>
-      </w:r>
-      <w:proofErr w:type="spellEnd"/>
+        <w:t>Library Bytegeist</w:t>
+      </w:r>
       <w:r>
         <w:t xml:space="preserve">: </w:t>
       </w:r>
@@ -1645,13 +1593,8 @@
       <w:r>
         <w:br/>
       </w:r>
-      <w:proofErr w:type="spellStart"/>
-      <w:r>
-        <w:t>LibUX</w:t>
-      </w:r>
-      <w:proofErr w:type="spellEnd"/>
-      <w:r>
-        <w:t xml:space="preserve">: </w:t>
+      <w:r>
+        <w:t xml:space="preserve">LibUX: </w:t>
       </w:r>
       <w:hyperlink r:id="rId30" w:history="1">
         <w:r>
@@ -1992,21 +1935,7 @@
         <w:rPr>
           <w:bCs/>
         </w:rPr>
-        <w:t xml:space="preserve">Twitter via </w:t>
-      </w:r>
-      <w:proofErr w:type="spellStart"/>
-      <w:r>
-        <w:rPr>
-          <w:bCs/>
-        </w:rPr>
-        <w:t>Tweetdeck</w:t>
-      </w:r>
-      <w:proofErr w:type="spellEnd"/>
-      <w:r>
-        <w:rPr>
-          <w:bCs/>
-        </w:rPr>
-        <w:t xml:space="preserve"> or other list-displaying programs or apps</w:t>
+        <w:t>Twitter via Tweetdeck or other list-displaying programs or apps</w:t>
       </w:r>
       <w:r>
         <w:rPr>
@@ -2133,6 +2062,22 @@
       <w:r>
         <w:t xml:space="preserve"> </w:t>
       </w:r>
+    </w:p>
+    <w:p>
+      <w:hyperlink r:id="rId48" w:history="1">
+        <w:r>
+          <w:rPr>
+            <w:rStyle w:val="Hyperlink"/>
+            <w:rFonts w:cs="Calibri"/>
+          </w:rPr>
+          <w:t>https://programminghistorian.org/lessons/</w:t>
+        </w:r>
+      </w:hyperlink>
+      <w:r>
+        <w:t xml:space="preserve"> </w:t>
+      </w:r>
+      <w:bookmarkStart w:id="0" w:name="_GoBack"/>
+      <w:bookmarkEnd w:id="0"/>
     </w:p>
     <w:p>
       <w:pPr>
@@ -2353,7 +2298,7 @@
         <w:spacing w:after="0" w:line="240" w:lineRule="auto"/>
         <w:ind w:left="720"/>
       </w:pPr>
-      <w:hyperlink r:id="rId48" w:history="1">
+      <w:hyperlink r:id="rId49" w:history="1">
         <w:r>
           <w:rPr>
             <w:rStyle w:val="Hyperlink"/>
@@ -2395,7 +2340,7 @@
         <w:spacing w:after="0" w:line="240" w:lineRule="auto"/>
         <w:ind w:left="720"/>
       </w:pPr>
-      <w:hyperlink r:id="rId49" w:history="1">
+      <w:hyperlink r:id="rId50" w:history="1">
         <w:r>
           <w:rPr>
             <w:rStyle w:val="Hyperlink"/>
@@ -2432,7 +2377,7 @@
       <w:pPr>
         <w:ind w:left="720"/>
       </w:pPr>
-      <w:hyperlink r:id="rId50" w:history="1">
+      <w:hyperlink r:id="rId51" w:history="1">
         <w:r>
           <w:rPr>
             <w:rStyle w:val="Hyperlink"/>
@@ -2461,27 +2406,13 @@
         </w:rPr>
         <w:br/>
       </w:r>
-      <w:hyperlink r:id="rId51" w:history="1">
+      <w:hyperlink r:id="rId52" w:history="1">
         <w:r>
           <w:rPr>
             <w:rStyle w:val="Hyperlink"/>
             <w:rFonts w:cs="Calibri"/>
           </w:rPr>
-          <w:t>http://www.newyor</w:t>
-        </w:r>
-        <w:r>
-          <w:rPr>
-            <w:rStyle w:val="Hyperlink"/>
-            <w:rFonts w:cs="Calibri"/>
-          </w:rPr>
-          <w:t>k</w:t>
-        </w:r>
-        <w:r>
-          <w:rPr>
-            <w:rStyle w:val="Hyperlink"/>
-            <w:rFonts w:cs="Calibri"/>
-          </w:rPr>
-          <w:t>er.com/magazine/2015/01/26/cobweb</w:t>
+          <w:t>http://www.newyorker.com/magazine/2015/01/26/cobweb</w:t>
         </w:r>
       </w:hyperlink>
       <w:r>
@@ -2507,7 +2438,7 @@
         </w:rPr>
         <w:br/>
       </w:r>
-      <w:hyperlink r:id="rId52" w:history="1">
+      <w:hyperlink r:id="rId53" w:history="1">
         <w:r>
           <w:rPr>
             <w:rStyle w:val="Hyperlink"/>
@@ -2600,7 +2531,7 @@
       <w:r>
         <w:br/>
       </w:r>
-      <w:hyperlink r:id="rId53" w:history="1">
+      <w:hyperlink r:id="rId54" w:history="1">
         <w:r>
           <w:rPr>
             <w:rStyle w:val="Hyperlink"/>
@@ -2621,7 +2552,7 @@
       <w:r>
         <w:br/>
       </w:r>
-      <w:hyperlink r:id="rId54" w:history="1">
+      <w:hyperlink r:id="rId55" w:history="1">
         <w:r>
           <w:rPr>
             <w:rStyle w:val="Hyperlink"/>
@@ -2641,7 +2572,7 @@
       <w:r>
         <w:br/>
       </w:r>
-      <w:hyperlink r:id="rId55" w:history="1">
+      <w:hyperlink r:id="rId56" w:history="1">
         <w:r>
           <w:rPr>
             <w:rStyle w:val="Hyperlink"/>
@@ -2664,7 +2595,7 @@
       <w:r>
         <w:br/>
       </w:r>
-      <w:hyperlink r:id="rId56" w:history="1">
+      <w:hyperlink r:id="rId57" w:history="1">
         <w:r>
           <w:rPr>
             <w:rStyle w:val="Hyperlink"/>
@@ -2689,7 +2620,7 @@
       <w:r>
         <w:br/>
       </w:r>
-      <w:hyperlink r:id="rId57" w:history="1">
+      <w:hyperlink r:id="rId58" w:history="1">
         <w:r>
           <w:rPr>
             <w:rStyle w:val="Hyperlink"/>
@@ -2713,7 +2644,7 @@
       <w:r>
         <w:br/>
       </w:r>
-      <w:hyperlink r:id="rId58" w:history="1">
+      <w:hyperlink r:id="rId59" w:history="1">
         <w:r>
           <w:rPr>
             <w:rStyle w:val="Hyperlink"/>
@@ -2736,7 +2667,7 @@
       <w:r>
         <w:br/>
       </w:r>
-      <w:hyperlink r:id="rId59" w:history="1">
+      <w:hyperlink r:id="rId60" w:history="1">
         <w:r>
           <w:rPr>
             <w:rStyle w:val="Hyperlink"/>
@@ -2852,7 +2783,7 @@
       <w:r>
         <w:br/>
       </w:r>
-      <w:hyperlink r:id="rId60" w:history="1">
+      <w:hyperlink r:id="rId61" w:history="1">
         <w:r>
           <w:rPr>
             <w:rStyle w:val="Hyperlink"/>
@@ -2875,7 +2806,7 @@
       <w:r>
         <w:br/>
       </w:r>
-      <w:hyperlink r:id="rId61" w:history="1">
+      <w:hyperlink r:id="rId62" w:history="1">
         <w:r>
           <w:rPr>
             <w:rStyle w:val="Hyperlink"/>
@@ -2898,7 +2829,7 @@
       <w:r>
         <w:br/>
       </w:r>
-      <w:hyperlink r:id="rId62" w:history="1">
+      <w:hyperlink r:id="rId63" w:history="1">
         <w:r>
           <w:rPr>
             <w:rStyle w:val="Hyperlink"/>
@@ -2921,7 +2852,7 @@
       <w:r>
         <w:br/>
       </w:r>
-      <w:hyperlink r:id="rId63" w:history="1">
+      <w:hyperlink r:id="rId64" w:history="1">
         <w:r>
           <w:rPr>
             <w:rStyle w:val="Hyperlink"/>
@@ -2947,7 +2878,7 @@
       <w:r>
         <w:br/>
       </w:r>
-      <w:hyperlink r:id="rId64" w:history="1">
+      <w:hyperlink r:id="rId65" w:history="1">
         <w:r>
           <w:rPr>
             <w:rStyle w:val="Hyperlink"/>
@@ -2973,7 +2904,7 @@
       <w:r>
         <w:br/>
       </w:r>
-      <w:hyperlink r:id="rId65" w:history="1">
+      <w:hyperlink r:id="rId66" w:history="1">
         <w:r>
           <w:rPr>
             <w:rStyle w:val="Hyperlink"/>
@@ -3063,20 +2994,12 @@
         <w:br/>
       </w:r>
       <w:r>
-        <w:t xml:space="preserve">Responsive Web Design – What It Is </w:t>
-      </w:r>
-      <w:proofErr w:type="gramStart"/>
-      <w:r>
-        <w:t>And</w:t>
-      </w:r>
-      <w:proofErr w:type="gramEnd"/>
-      <w:r>
-        <w:t xml:space="preserve"> How To Use It</w:t>
-      </w:r>
-      <w:r>
-        <w:br/>
-      </w:r>
-      <w:hyperlink r:id="rId66" w:history="1">
+        <w:t>Responsive Web Design – What It Is And How To Use It</w:t>
+      </w:r>
+      <w:r>
+        <w:br/>
+      </w:r>
+      <w:hyperlink r:id="rId67" w:history="1">
         <w:r>
           <w:rPr>
             <w:rStyle w:val="Hyperlink"/>
@@ -3105,7 +3028,7 @@
         </w:rPr>
         <w:br/>
       </w:r>
-      <w:hyperlink r:id="rId67" w:history="1">
+      <w:hyperlink r:id="rId68" w:history="1">
         <w:r>
           <w:rPr>
             <w:rStyle w:val="Hyperlink"/>
@@ -3135,25 +3058,16 @@
           <w:bCs/>
           <w:lang w:val="fr-FR"/>
         </w:rPr>
-        <w:t xml:space="preserve">Graphics Formats </w:t>
-      </w:r>
-      <w:proofErr w:type="spellStart"/>
+        <w:t>Graphics Formats Explained</w:t>
+      </w:r>
       <w:r>
         <w:rPr>
           <w:bCs/>
           <w:lang w:val="fr-FR"/>
         </w:rPr>
-        <w:t>Explained</w:t>
-      </w:r>
-      <w:proofErr w:type="spellEnd"/>
-      <w:r>
-        <w:rPr>
-          <w:bCs/>
-          <w:lang w:val="fr-FR"/>
-        </w:rPr>
-        <w:br/>
-      </w:r>
-      <w:hyperlink r:id="rId68" w:history="1">
+        <w:br/>
+      </w:r>
+      <w:hyperlink r:id="rId69" w:history="1">
         <w:r>
           <w:rPr>
             <w:rStyle w:val="Hyperlink"/>
@@ -3200,7 +3114,7 @@
         </w:rPr>
         <w:br/>
       </w:r>
-      <w:hyperlink r:id="rId69" w:history="1">
+      <w:hyperlink r:id="rId70" w:history="1">
         <w:r>
           <w:rPr>
             <w:rStyle w:val="Hyperlink"/>
@@ -3230,7 +3144,7 @@
       <w:r>
         <w:br/>
       </w:r>
-      <w:hyperlink r:id="rId70" w:history="1">
+      <w:hyperlink r:id="rId71" w:history="1">
         <w:r>
           <w:rPr>
             <w:rStyle w:val="Hyperlink"/>
@@ -3262,7 +3176,7 @@
         </w:rPr>
         <w:br/>
       </w:r>
-      <w:hyperlink r:id="rId71" w:history="1">
+      <w:hyperlink r:id="rId72" w:history="1">
         <w:r>
           <w:rPr>
             <w:rStyle w:val="Hyperlink"/>
@@ -3298,7 +3212,7 @@
         </w:rPr>
         <w:br/>
       </w:r>
-      <w:hyperlink r:id="rId72" w:anchor=".ae5mezr3h" w:history="1">
+      <w:hyperlink r:id="rId73" w:anchor=".ae5mezr3h" w:history="1">
         <w:r>
           <w:rPr>
             <w:rStyle w:val="Hyperlink"/>
@@ -3411,7 +3325,7 @@
       <w:r>
         <w:br/>
       </w:r>
-      <w:hyperlink r:id="rId73" w:history="1">
+      <w:hyperlink r:id="rId74" w:history="1">
         <w:r>
           <w:rPr>
             <w:rStyle w:val="Hyperlink"/>
@@ -3434,7 +3348,7 @@
       <w:r>
         <w:br/>
       </w:r>
-      <w:hyperlink r:id="rId74" w:history="1">
+      <w:hyperlink r:id="rId75" w:history="1">
         <w:r>
           <w:rPr>
             <w:rStyle w:val="Hyperlink"/>
@@ -3460,7 +3374,7 @@
       <w:r>
         <w:br/>
       </w:r>
-      <w:hyperlink r:id="rId75" w:history="1">
+      <w:hyperlink r:id="rId76" w:history="1">
         <w:r>
           <w:rPr>
             <w:rStyle w:val="Hyperlink"/>
@@ -3492,7 +3406,7 @@
       <w:r>
         <w:br/>
       </w:r>
-      <w:hyperlink r:id="rId76" w:history="1">
+      <w:hyperlink r:id="rId77" w:history="1">
         <w:r>
           <w:rPr>
             <w:rStyle w:val="Hyperlink"/>
@@ -3531,7 +3445,7 @@
         </w:rPr>
         <w:br/>
       </w:r>
-      <w:hyperlink r:id="rId77" w:history="1">
+      <w:hyperlink r:id="rId78" w:history="1">
         <w:r>
           <w:rPr>
             <w:rStyle w:val="Hyperlink"/>
@@ -3612,7 +3526,7 @@
       <w:r>
         <w:br/>
       </w:r>
-      <w:hyperlink r:id="rId78" w:history="1">
+      <w:hyperlink r:id="rId79" w:history="1">
         <w:r>
           <w:rPr>
             <w:rStyle w:val="Hyperlink"/>
@@ -3648,7 +3562,7 @@
         </w:rPr>
         <w:t xml:space="preserve">(Archives of the entire column run here: </w:t>
       </w:r>
-      <w:hyperlink r:id="rId79" w:history="1">
+      <w:hyperlink r:id="rId80" w:history="1">
         <w:r>
           <w:rPr>
             <w:rStyle w:val="Hyperlink"/>
@@ -3717,7 +3631,7 @@
         </w:rPr>
         <w:br/>
       </w:r>
-      <w:hyperlink r:id="rId80" w:history="1">
+      <w:hyperlink r:id="rId81" w:history="1">
         <w:r>
           <w:rPr>
             <w:rStyle w:val="Hyperlink"/>
@@ -3761,29 +3675,7 @@
           <w:iCs w:val="0"/>
           <w:lang w:val="fr-FR"/>
         </w:rPr>
-        <w:t xml:space="preserve">Web Style Guide- </w:t>
-      </w:r>
-      <w:proofErr w:type="spellStart"/>
-      <w:r>
-        <w:rPr>
-          <w:rStyle w:val="Emphasis"/>
-          <w:rFonts w:cs="Calibri"/>
-          <w:i w:val="0"/>
-          <w:iCs w:val="0"/>
-          <w:lang w:val="fr-FR"/>
-        </w:rPr>
-        <w:t>Chapter</w:t>
-      </w:r>
-      <w:proofErr w:type="spellEnd"/>
-      <w:r>
-        <w:rPr>
-          <w:rStyle w:val="Emphasis"/>
-          <w:rFonts w:cs="Calibri"/>
-          <w:i w:val="0"/>
-          <w:iCs w:val="0"/>
-          <w:lang w:val="fr-FR"/>
-        </w:rPr>
-        <w:t xml:space="preserve"> 2</w:t>
+        <w:t>Web Style Guide- Chapter 2</w:t>
       </w:r>
       <w:r>
         <w:rPr>
@@ -3797,16 +3689,8 @@
         <w:rPr>
           <w:lang w:val="fr-FR"/>
         </w:rPr>
-        <w:t xml:space="preserve"> Universal </w:t>
-      </w:r>
-      <w:proofErr w:type="spellStart"/>
-      <w:r>
-        <w:rPr>
-          <w:lang w:val="fr-FR"/>
-        </w:rPr>
-        <w:t>Usability</w:t>
-      </w:r>
-      <w:proofErr w:type="spellEnd"/>
+        <w:t xml:space="preserve"> Universal Usability</w:t>
+      </w:r>
     </w:p>
     <w:p>
       <w:pPr>
@@ -3820,7 +3704,7 @@
           <w:lang w:val="fr-FR" w:eastAsia="ko-KR"/>
         </w:rPr>
       </w:pPr>
-      <w:hyperlink r:id="rId81" w:history="1">
+      <w:hyperlink r:id="rId82" w:history="1">
         <w:r>
           <w:rPr>
             <w:rStyle w:val="Hyperlink"/>
@@ -3855,7 +3739,7 @@
       <w:r>
         <w:br/>
       </w:r>
-      <w:hyperlink r:id="rId82" w:history="1">
+      <w:hyperlink r:id="rId83" w:history="1">
         <w:r>
           <w:rPr>
             <w:rStyle w:val="Hyperlink"/>
@@ -3884,7 +3768,7 @@
       <w:r>
         <w:br/>
       </w:r>
-      <w:hyperlink r:id="rId83" w:history="1">
+      <w:hyperlink r:id="rId84" w:history="1">
         <w:r>
           <w:rPr>
             <w:rStyle w:val="Hyperlink"/>
@@ -3923,7 +3807,7 @@
           <w:iCs w:val="0"/>
         </w:rPr>
       </w:pPr>
-      <w:hyperlink r:id="rId84" w:history="1">
+      <w:hyperlink r:id="rId85" w:history="1">
         <w:r>
           <w:rPr>
             <w:rStyle w:val="Hyperlink"/>
@@ -3951,7 +3835,7 @@
       <w:r>
         <w:br/>
       </w:r>
-      <w:hyperlink r:id="rId85" w:history="1">
+      <w:hyperlink r:id="rId86" w:history="1">
         <w:r>
           <w:rPr>
             <w:rStyle w:val="Hyperlink"/>
@@ -3973,7 +3857,7 @@
         </w:rPr>
         <w:br/>
       </w:r>
-      <w:hyperlink r:id="rId86" w:anchor="Accessibility" w:history="1">
+      <w:hyperlink r:id="rId87" w:anchor="Accessibility" w:history="1">
         <w:r>
           <w:rPr>
             <w:rStyle w:val="Hyperlink"/>
@@ -4025,7 +3909,7 @@
         </w:rPr>
         <w:br/>
       </w:r>
-      <w:hyperlink r:id="rId87" w:history="1">
+      <w:hyperlink r:id="rId88" w:history="1">
         <w:r>
           <w:rPr>
             <w:rStyle w:val="Hyperlink"/>
@@ -4061,7 +3945,7 @@
         </w:rPr>
         <w:br/>
       </w:r>
-      <w:hyperlink r:id="rId88" w:history="1">
+      <w:hyperlink r:id="rId89" w:history="1">
         <w:r>
           <w:rPr>
             <w:rStyle w:val="Hyperlink"/>
@@ -4161,7 +4045,7 @@
         </w:rPr>
         <w:br/>
       </w:r>
-      <w:hyperlink r:id="rId89" w:history="1">
+      <w:hyperlink r:id="rId90" w:history="1">
         <w:r>
           <w:rPr>
             <w:rStyle w:val="Hyperlink"/>
@@ -4191,7 +4075,7 @@
         </w:rPr>
         <w:br/>
       </w:r>
-      <w:hyperlink r:id="rId90" w:history="1">
+      <w:hyperlink r:id="rId91" w:history="1">
         <w:r>
           <w:rPr>
             <w:rStyle w:val="Hyperlink"/>
@@ -4227,7 +4111,7 @@
         </w:rPr>
         <w:br/>
       </w:r>
-      <w:hyperlink r:id="rId91" w:history="1">
+      <w:hyperlink r:id="rId92" w:history="1">
         <w:r>
           <w:rPr>
             <w:rStyle w:val="Hyperlink"/>
@@ -4287,7 +4171,7 @@
         </w:rPr>
         <w:br/>
       </w:r>
-      <w:hyperlink r:id="rId92" w:history="1">
+      <w:hyperlink r:id="rId93" w:history="1">
         <w:r>
           <w:rPr>
             <w:rStyle w:val="Hyperlink"/>
@@ -4333,7 +4217,7 @@
         </w:rPr>
         <w:br/>
       </w:r>
-      <w:hyperlink r:id="rId93" w:history="1">
+      <w:hyperlink r:id="rId94" w:history="1">
         <w:r>
           <w:rPr>
             <w:rStyle w:val="Hyperlink"/>
@@ -4383,7 +4267,7 @@
         </w:rPr>
         <w:br/>
       </w:r>
-      <w:hyperlink r:id="rId94" w:history="1">
+      <w:hyperlink r:id="rId95" w:history="1">
         <w:r>
           <w:rPr>
             <w:rStyle w:val="Hyperlink"/>
@@ -4419,7 +4303,7 @@
         </w:rPr>
         <w:br/>
       </w:r>
-      <w:hyperlink r:id="rId95" w:history="1">
+      <w:hyperlink r:id="rId96" w:history="1">
         <w:r>
           <w:rPr>
             <w:rStyle w:val="Hyperlink"/>
@@ -4477,23 +4361,7 @@
           <w:b/>
           <w:bCs/>
         </w:rPr>
-        <w:t xml:space="preserve">The </w:t>
-      </w:r>
-      <w:proofErr w:type="spellStart"/>
-      <w:r>
-        <w:rPr>
-          <w:b/>
-          <w:bCs/>
-        </w:rPr>
-        <w:t>Ebook</w:t>
-      </w:r>
-      <w:proofErr w:type="spellEnd"/>
-      <w:r>
-        <w:rPr>
-          <w:b/>
-          <w:bCs/>
-        </w:rPr>
-        <w:t xml:space="preserve"> Question (Copyright, Licensing, Contracts, and First Sale in a Digital World)</w:t>
+        <w:t>The Ebook Question (Copyright, Licensing, Contracts, and First Sale in a Digital World)</w:t>
       </w:r>
     </w:p>
     <w:p>
@@ -4529,7 +4397,7 @@
         </w:rPr>
         <w:br/>
       </w:r>
-      <w:hyperlink r:id="rId96" w:history="1">
+      <w:hyperlink r:id="rId97" w:history="1">
         <w:r>
           <w:rPr>
             <w:rStyle w:val="Hyperlink"/>
@@ -4559,7 +4427,7 @@
         </w:rPr>
         <w:br/>
       </w:r>
-      <w:hyperlink r:id="rId97" w:history="1">
+      <w:hyperlink r:id="rId98" w:history="1">
         <w:r>
           <w:rPr>
             <w:rStyle w:val="Hyperlink"/>
@@ -4589,7 +4457,7 @@
         </w:rPr>
         <w:br/>
       </w:r>
-      <w:hyperlink r:id="rId98" w:history="1">
+      <w:hyperlink r:id="rId99" w:history="1">
         <w:r>
           <w:rPr>
             <w:rStyle w:val="Hyperlink"/>
@@ -4617,21 +4485,7 @@
         <w:rPr>
           <w:bCs/>
         </w:rPr>
-        <w:t>Libraries Are Screwed (</w:t>
-      </w:r>
-      <w:proofErr w:type="spellStart"/>
-      <w:r>
-        <w:rPr>
-          <w:bCs/>
-        </w:rPr>
-        <w:t>Ebook</w:t>
-      </w:r>
-      <w:proofErr w:type="spellEnd"/>
-      <w:r>
-        <w:rPr>
-          <w:bCs/>
-        </w:rPr>
-        <w:t xml:space="preserve"> Summit Presentation)</w:t>
+        <w:t>Libraries Are Screwed (Ebook Summit Presentation)</w:t>
       </w:r>
       <w:r>
         <w:rPr>
@@ -4657,7 +4511,7 @@
         </w:rPr>
         <w:br/>
       </w:r>
-      <w:hyperlink r:id="rId99" w:history="1">
+      <w:hyperlink r:id="rId100" w:history="1">
         <w:r>
           <w:rPr>
             <w:rStyle w:val="Hyperlink"/>
@@ -4673,7 +4527,7 @@
         </w:rPr>
         <w:br/>
       </w:r>
-      <w:hyperlink r:id="rId100" w:history="1">
+      <w:hyperlink r:id="rId101" w:history="1">
         <w:r>
           <w:rPr>
             <w:rStyle w:val="Hyperlink"/>
@@ -4695,21 +4549,7 @@
         <w:rPr>
           <w:bCs/>
         </w:rPr>
-        <w:t xml:space="preserve">On "friction" and </w:t>
-      </w:r>
-      <w:proofErr w:type="spellStart"/>
-      <w:r>
-        <w:rPr>
-          <w:bCs/>
-        </w:rPr>
-        <w:t>ebooks</w:t>
-      </w:r>
-      <w:proofErr w:type="spellEnd"/>
-      <w:r>
-        <w:rPr>
-          <w:bCs/>
-        </w:rPr>
-        <w:t>:</w:t>
+        <w:t>On "friction" and ebooks:</w:t>
       </w:r>
       <w:r>
         <w:rPr>
@@ -4724,7 +4564,7 @@
         </w:rPr>
         <w:br/>
       </w:r>
-      <w:hyperlink r:id="rId101" w:history="1">
+      <w:hyperlink r:id="rId102" w:history="1">
         <w:r>
           <w:rPr>
             <w:rStyle w:val="Hyperlink"/>
@@ -4754,7 +4594,7 @@
         </w:rPr>
         <w:br/>
       </w:r>
-      <w:hyperlink r:id="rId102" w:history="1">
+      <w:hyperlink r:id="rId103" w:history="1">
         <w:r>
           <w:rPr>
             <w:rStyle w:val="Hyperlink"/>
@@ -4786,18 +4626,13 @@
           <w:bCs/>
         </w:rPr>
       </w:pPr>
-      <w:proofErr w:type="spellStart"/>
-      <w:r>
-        <w:t>Ebook</w:t>
-      </w:r>
-      <w:proofErr w:type="spellEnd"/>
-      <w:r>
-        <w:t xml:space="preserve"> Sanity</w:t>
-      </w:r>
-      <w:r>
-        <w:br/>
-      </w:r>
-      <w:hyperlink r:id="rId103" w:history="1">
+      <w:r>
+        <w:t>Ebook Sanity</w:t>
+      </w:r>
+      <w:r>
+        <w:br/>
+      </w:r>
+      <w:hyperlink r:id="rId104" w:history="1">
         <w:r>
           <w:rPr>
             <w:rStyle w:val="Hyperlink"/>
@@ -4817,23 +4652,15 @@
         <w:rPr>
           <w:bCs/>
         </w:rPr>
-        <w:t xml:space="preserve">From where I sit, you can’t actually “sell” an </w:t>
-      </w:r>
-      <w:proofErr w:type="spellStart"/>
-      <w:r>
-        <w:rPr>
-          <w:bCs/>
-        </w:rPr>
-        <w:t>ebook</w:t>
-      </w:r>
-      <w:proofErr w:type="spellEnd"/>
-      <w:r>
-        <w:rPr>
-          <w:bCs/>
-        </w:rPr>
-        <w:br/>
-      </w:r>
-      <w:hyperlink r:id="rId104" w:history="1">
+        <w:t>From where I sit, you can’t actually “sell” an ebook</w:t>
+      </w:r>
+      <w:r>
+        <w:rPr>
+          <w:bCs/>
+        </w:rPr>
+        <w:br/>
+      </w:r>
+      <w:hyperlink r:id="rId105" w:history="1">
         <w:r>
           <w:rPr>
             <w:rStyle w:val="Hyperlink"/>
@@ -4960,7 +4787,7 @@
       <w:r>
         <w:br/>
       </w:r>
-      <w:hyperlink r:id="rId105" w:history="1">
+      <w:hyperlink r:id="rId106" w:history="1">
         <w:r>
           <w:rPr>
             <w:rStyle w:val="Hyperlink"/>
@@ -4983,7 +4810,7 @@
       <w:r>
         <w:br/>
       </w:r>
-      <w:hyperlink r:id="rId106" w:history="1">
+      <w:hyperlink r:id="rId107" w:history="1">
         <w:r>
           <w:rPr>
             <w:rStyle w:val="Hyperlink"/>
@@ -5006,7 +4833,7 @@
       <w:r>
         <w:br/>
       </w:r>
-      <w:hyperlink r:id="rId107" w:history="1">
+      <w:hyperlink r:id="rId108" w:history="1">
         <w:r>
           <w:rPr>
             <w:rStyle w:val="Hyperlink"/>
@@ -5027,43 +4854,15 @@
         <w:rPr>
           <w:lang w:val="it-IT"/>
         </w:rPr>
-        <w:t xml:space="preserve">Are </w:t>
-      </w:r>
-      <w:proofErr w:type="spellStart"/>
+        <w:t>Are libraries resisting open source?</w:t>
+      </w:r>
       <w:r>
         <w:rPr>
           <w:lang w:val="it-IT"/>
         </w:rPr>
-        <w:t>libraries</w:t>
-      </w:r>
-      <w:proofErr w:type="spellEnd"/>
-      <w:r>
-        <w:rPr>
-          <w:lang w:val="it-IT"/>
-        </w:rPr>
-        <w:t xml:space="preserve"> </w:t>
-      </w:r>
-      <w:proofErr w:type="spellStart"/>
-      <w:r>
-        <w:rPr>
-          <w:lang w:val="it-IT"/>
-        </w:rPr>
-        <w:t>resisting</w:t>
-      </w:r>
-      <w:proofErr w:type="spellEnd"/>
-      <w:r>
-        <w:rPr>
-          <w:lang w:val="it-IT"/>
-        </w:rPr>
-        <w:t xml:space="preserve"> open source?</w:t>
-      </w:r>
-      <w:r>
-        <w:rPr>
-          <w:lang w:val="it-IT"/>
-        </w:rPr>
-        <w:br/>
-      </w:r>
-      <w:hyperlink r:id="rId108" w:history="1">
+        <w:br/>
+      </w:r>
+      <w:hyperlink r:id="rId109" w:history="1">
         <w:r>
           <w:rPr>
             <w:rStyle w:val="Hyperlink"/>
@@ -5091,37 +4890,15 @@
         <w:rPr>
           <w:lang w:val="it-IT"/>
         </w:rPr>
-        <w:t xml:space="preserve">A </w:t>
-      </w:r>
-      <w:proofErr w:type="spellStart"/>
+        <w:t>A Primer in Risk</w:t>
+      </w:r>
       <w:r>
         <w:rPr>
           <w:lang w:val="it-IT"/>
         </w:rPr>
-        <w:t>Primer</w:t>
-      </w:r>
-      <w:proofErr w:type="spellEnd"/>
-      <w:r>
-        <w:rPr>
-          <w:lang w:val="it-IT"/>
-        </w:rPr>
-        <w:t xml:space="preserve"> in </w:t>
-      </w:r>
-      <w:proofErr w:type="spellStart"/>
-      <w:r>
-        <w:rPr>
-          <w:lang w:val="it-IT"/>
-        </w:rPr>
-        <w:t>Risk</w:t>
-      </w:r>
-      <w:proofErr w:type="spellEnd"/>
-      <w:r>
-        <w:rPr>
-          <w:lang w:val="it-IT"/>
-        </w:rPr>
-        <w:br/>
-      </w:r>
-      <w:hyperlink r:id="rId109" w:history="1">
+        <w:br/>
+      </w:r>
+      <w:hyperlink r:id="rId110" w:history="1">
         <w:r>
           <w:rPr>
             <w:rStyle w:val="Hyperlink"/>
@@ -5145,7 +4922,6 @@
           <w:bCs/>
         </w:rPr>
       </w:pPr>
-      <w:proofErr w:type="spellStart"/>
       <w:r>
         <w:rPr>
           <w:bCs/>
@@ -5156,14 +4932,7 @@
         <w:rPr>
           <w:bCs/>
         </w:rPr>
-        <w:t>it</w:t>
-      </w:r>
-      <w:proofErr w:type="spellEnd"/>
-      <w:r>
-        <w:rPr>
-          <w:bCs/>
-        </w:rPr>
-        <w:t xml:space="preserve"> and GitHub for Librarian</w:t>
+        <w:t>it and GitHub for Librarian</w:t>
       </w:r>
       <w:r>
         <w:rPr>
@@ -5177,7 +4946,7 @@
         </w:rPr>
         <w:br/>
       </w:r>
-      <w:hyperlink r:id="rId110" w:history="1">
+      <w:hyperlink r:id="rId111" w:history="1">
         <w:r>
           <w:rPr>
             <w:rStyle w:val="Hyperlink"/>
@@ -5213,6 +4982,81 @@
           <w:b/>
           <w:bCs/>
         </w:rPr>
+        <w:t xml:space="preserve"> Blank Technology Canvas Pitch Presentations</w:t>
+      </w:r>
+      <w:r>
+        <w:rPr>
+          <w:b/>
+          <w:bCs/>
+        </w:rPr>
+        <w:br/>
+      </w:r>
+      <w:r>
+        <w:rPr>
+          <w:bCs/>
+        </w:rPr>
+        <w:tab/>
+      </w:r>
+      <w:r>
+        <w:rPr>
+          <w:bCs/>
+        </w:rPr>
+        <w:t xml:space="preserve">Due: Blank Technology Canvas </w:t>
+      </w:r>
+      <w:r>
+        <w:rPr>
+          <w:bCs/>
+        </w:rPr>
+        <w:t xml:space="preserve">Pitch </w:t>
+      </w:r>
+      <w:r>
+        <w:rPr>
+          <w:bCs/>
+        </w:rPr>
+        <w:t>Presentation</w:t>
+      </w:r>
+    </w:p>
+    <w:p>
+      <w:pPr>
+        <w:rPr>
+          <w:b/>
+          <w:bCs/>
+        </w:rPr>
+      </w:pPr>
+    </w:p>
+    <w:p>
+      <w:pPr>
+        <w:rPr>
+          <w:b/>
+          <w:bCs/>
+        </w:rPr>
+      </w:pPr>
+      <w:r>
+        <w:rPr>
+          <w:b/>
+          <w:bCs/>
+        </w:rPr>
+        <w:t>November 15</w:t>
+      </w:r>
+      <w:r>
+        <w:rPr>
+          <w:b/>
+          <w:bCs/>
+        </w:rPr>
+        <w:t xml:space="preserve"> </w:t>
+      </w:r>
+      <w:r>
+        <w:rPr>
+          <w:b/>
+          <w:bCs/>
+        </w:rPr>
+        <w:t>—</w:t>
+      </w:r>
+      <w:r>
+        <w:rPr>
+          <w:b/>
+          <w:bCs/>
+        </w:rPr>
         <w:t xml:space="preserve"> </w:t>
       </w:r>
       <w:r>
@@ -5227,198 +5071,100 @@
           <w:b/>
           <w:bCs/>
         </w:rPr>
-        <w:br/>
-      </w:r>
-      <w:r>
-        <w:rPr>
-          <w:bCs/>
-        </w:rPr>
+        <w:t xml:space="preserve"> </w:t>
+      </w:r>
+      <w:r>
+        <w:rPr>
+          <w:b/>
+          <w:bCs/>
+        </w:rPr>
+        <w:br/>
+      </w:r>
+      <w:r>
         <w:tab/>
       </w:r>
       <w:r>
-        <w:rPr>
-          <w:bCs/>
-        </w:rPr>
-        <w:t xml:space="preserve">Due: Blank Technology Canvas </w:t>
-      </w:r>
-      <w:r>
-        <w:rPr>
-          <w:bCs/>
-        </w:rPr>
-        <w:t xml:space="preserve">Pitch </w:t>
-      </w:r>
-      <w:r>
-        <w:rPr>
-          <w:bCs/>
-        </w:rPr>
-        <w:t>Presentation</w:t>
-      </w:r>
-    </w:p>
-    <w:p>
-      <w:pPr>
-        <w:rPr>
-          <w:b/>
-          <w:bCs/>
-        </w:rPr>
-      </w:pPr>
-    </w:p>
-    <w:p>
-      <w:pPr>
-        <w:rPr>
-          <w:b/>
-          <w:bCs/>
-        </w:rPr>
-      </w:pPr>
-      <w:r>
-        <w:rPr>
-          <w:b/>
-          <w:bCs/>
-        </w:rPr>
-        <w:t>November 15</w:t>
-      </w:r>
-      <w:r>
-        <w:rPr>
-          <w:b/>
-          <w:bCs/>
-        </w:rPr>
-        <w:t xml:space="preserve"> </w:t>
-      </w:r>
-      <w:r>
-        <w:rPr>
-          <w:b/>
-          <w:bCs/>
-        </w:rPr>
-        <w:t>—</w:t>
-      </w:r>
-      <w:r>
-        <w:rPr>
-          <w:b/>
-          <w:bCs/>
-        </w:rPr>
-        <w:t xml:space="preserve"> </w:t>
-      </w:r>
-      <w:r>
-        <w:rPr>
-          <w:b/>
-          <w:bCs/>
-        </w:rPr>
-        <w:t>Blank Technology Canvas Pitch Presentations</w:t>
-      </w:r>
-      <w:r>
-        <w:rPr>
-          <w:b/>
-          <w:bCs/>
-        </w:rPr>
-        <w:t xml:space="preserve"> </w:t>
-      </w:r>
-      <w:r>
-        <w:rPr>
-          <w:b/>
-          <w:bCs/>
-        </w:rPr>
-        <w:br/>
+        <w:t xml:space="preserve">Due: Reflection </w:t>
+      </w:r>
+      <w:r>
+        <w:t>Post</w:t>
+      </w:r>
+      <w:r>
+        <w:t xml:space="preserve"> 3</w:t>
+      </w:r>
+      <w:r>
+        <w:t xml:space="preserve">   </w:t>
+      </w:r>
+    </w:p>
+    <w:p>
+      <w:pPr>
+        <w:rPr>
+          <w:b/>
+          <w:bCs/>
+        </w:rPr>
+      </w:pPr>
+    </w:p>
+    <w:p>
+      <w:pPr>
+        <w:rPr>
+          <w:b/>
+          <w:bCs/>
+        </w:rPr>
+      </w:pPr>
+      <w:r>
+        <w:rPr>
+          <w:b/>
+          <w:bCs/>
+        </w:rPr>
+        <w:t>November 22 — NO CLASS</w:t>
+      </w:r>
+    </w:p>
+    <w:p>
+      <w:pPr>
+        <w:rPr>
+          <w:b/>
+          <w:bCs/>
+        </w:rPr>
+      </w:pPr>
+    </w:p>
+    <w:p>
+      <w:r>
+        <w:rPr>
+          <w:b/>
+          <w:bCs/>
+        </w:rPr>
+        <w:t>November 29</w:t>
+      </w:r>
+      <w:r>
+        <w:rPr>
+          <w:b/>
+          <w:bCs/>
+        </w:rPr>
+        <w:t xml:space="preserve"> </w:t>
+      </w:r>
+      <w:r>
+        <w:rPr>
+          <w:b/>
+          <w:bCs/>
+        </w:rPr>
+        <w:t>— </w:t>
+      </w:r>
+      <w:r>
+        <w:rPr>
+          <w:b/>
+          <w:bCs/>
+        </w:rPr>
+        <w:t xml:space="preserve">Content </w:t>
+      </w:r>
+      <w:r>
+        <w:rPr>
+          <w:b/>
+          <w:bCs/>
+        </w:rPr>
+        <w:t xml:space="preserve">Management, Digital Asset Management, and The ILS/OPAC </w:t>
       </w:r>
       <w:r>
         <w:tab/>
-      </w:r>
-      <w:r>
-        <w:t xml:space="preserve">Due: Reflection </w:t>
-      </w:r>
-      <w:r>
-        <w:t>Post</w:t>
-      </w:r>
-      <w:r>
-        <w:t xml:space="preserve"> 3</w:t>
-      </w:r>
-      <w:r>
-        <w:t xml:space="preserve">   </w:t>
-      </w:r>
-    </w:p>
-    <w:p>
-      <w:pPr>
-        <w:rPr>
-          <w:b/>
-          <w:bCs/>
-        </w:rPr>
-      </w:pPr>
-    </w:p>
-    <w:p>
-      <w:pPr>
-        <w:rPr>
-          <w:b/>
-          <w:bCs/>
-        </w:rPr>
-      </w:pPr>
-      <w:r>
-        <w:rPr>
-          <w:b/>
-          <w:bCs/>
-        </w:rPr>
-        <w:t>November 22 — NO CLASS</w:t>
-      </w:r>
-    </w:p>
-    <w:p>
-      <w:pPr>
-        <w:rPr>
-          <w:b/>
-          <w:bCs/>
-        </w:rPr>
-      </w:pPr>
-    </w:p>
-    <w:p>
-      <w:r>
-        <w:rPr>
-          <w:b/>
-          <w:bCs/>
-        </w:rPr>
-        <w:t>November 29</w:t>
-      </w:r>
-      <w:r>
-        <w:rPr>
-          <w:b/>
-          <w:bCs/>
-        </w:rPr>
-        <w:t xml:space="preserve"> </w:t>
-      </w:r>
-      <w:r>
-        <w:rPr>
-          <w:b/>
-          <w:bCs/>
-        </w:rPr>
-        <w:t>— </w:t>
-      </w:r>
-      <w:r>
-        <w:rPr>
-          <w:b/>
-          <w:bCs/>
-        </w:rPr>
-        <w:t xml:space="preserve">Content </w:t>
-      </w:r>
-      <w:r>
-        <w:rPr>
-          <w:b/>
-          <w:bCs/>
-        </w:rPr>
-        <w:t>Management, Digital Asset Management, and </w:t>
-      </w:r>
-      <w:proofErr w:type="gramStart"/>
-      <w:r>
-        <w:rPr>
-          <w:b/>
-          <w:bCs/>
-        </w:rPr>
-        <w:t>The</w:t>
-      </w:r>
-      <w:proofErr w:type="gramEnd"/>
-      <w:r>
-        <w:rPr>
-          <w:b/>
-          <w:bCs/>
-        </w:rPr>
-        <w:t xml:space="preserve"> ILS/OPAC </w:t>
-      </w:r>
-      <w:r>
-        <w:tab/>
         <w:t xml:space="preserve"> </w:t>
       </w:r>
     </w:p>
@@ -5446,7 +5192,7 @@
       <w:r>
         <w:br/>
       </w:r>
-      <w:hyperlink r:id="rId111" w:history="1">
+      <w:hyperlink r:id="rId112" w:history="1">
         <w:r>
           <w:rPr>
             <w:rStyle w:val="Hyperlink"/>
@@ -5472,7 +5218,7 @@
       <w:r>
         <w:br/>
       </w:r>
-      <w:hyperlink r:id="rId112" w:history="1">
+      <w:hyperlink r:id="rId113" w:history="1">
         <w:r>
           <w:rPr>
             <w:rStyle w:val="Hyperlink"/>
@@ -5496,7 +5242,7 @@
       <w:r>
         <w:br/>
       </w:r>
-      <w:hyperlink r:id="rId113" w:history="1">
+      <w:hyperlink r:id="rId114" w:history="1">
         <w:r>
           <w:rPr>
             <w:rStyle w:val="Hyperlink"/>
@@ -5516,7 +5262,7 @@
       <w:r>
         <w:br/>
       </w:r>
-      <w:hyperlink r:id="rId114" w:history="1">
+      <w:hyperlink r:id="rId115" w:history="1">
         <w:r>
           <w:rPr>
             <w:rStyle w:val="Hyperlink"/>
@@ -5545,7 +5291,7 @@
       <w:r>
         <w:br/>
       </w:r>
-      <w:hyperlink r:id="rId115" w:history="1">
+      <w:hyperlink r:id="rId116" w:history="1">
         <w:r>
           <w:rPr>
             <w:rStyle w:val="Hyperlink"/>
@@ -5565,7 +5311,7 @@
       <w:r>
         <w:br/>
       </w:r>
-      <w:hyperlink r:id="rId116" w:history="1">
+      <w:hyperlink r:id="rId117" w:history="1">
         <w:r>
           <w:rPr>
             <w:rStyle w:val="Hyperlink"/>
@@ -5589,7 +5335,7 @@
       <w:r>
         <w:t xml:space="preserve"> Digital Preservation Network </w:t>
       </w:r>
-      <w:hyperlink r:id="rId117" w:history="1">
+      <w:hyperlink r:id="rId118" w:history="1">
         <w:r>
           <w:rPr>
             <w:rStyle w:val="Hyperlink"/>
@@ -5609,7 +5355,7 @@
       <w:r>
         <w:br/>
       </w:r>
-      <w:hyperlink r:id="rId118" w:history="1">
+      <w:hyperlink r:id="rId119" w:history="1">
         <w:r>
           <w:rPr>
             <w:rStyle w:val="Hyperlink"/>
@@ -5702,7 +5448,7 @@
         </w:rPr>
         <w:br/>
       </w:r>
-      <w:hyperlink r:id="rId119" w:history="1">
+      <w:hyperlink r:id="rId120" w:history="1">
         <w:r>
           <w:rPr>
             <w:rStyle w:val="Hyperlink"/>
@@ -5723,7 +5469,7 @@
       <w:r>
         <w:t xml:space="preserve">Introduction to Relational Databases. </w:t>
       </w:r>
-      <w:hyperlink r:id="rId120" w:history="1">
+      <w:hyperlink r:id="rId121" w:history="1">
         <w:r>
           <w:rPr>
             <w:rStyle w:val="Hyperlink"/>
@@ -5743,7 +5489,7 @@
       <w:r>
         <w:br/>
       </w:r>
-      <w:hyperlink r:id="rId121" w:history="1">
+      <w:hyperlink r:id="rId122" w:history="1">
         <w:r>
           <w:rPr>
             <w:rStyle w:val="Hyperlink"/>
@@ -5766,7 +5512,7 @@
       <w:r>
         <w:br/>
       </w:r>
-      <w:hyperlink r:id="rId122" w:history="1">
+      <w:hyperlink r:id="rId123" w:history="1">
         <w:r>
           <w:rPr>
             <w:rStyle w:val="Hyperlink"/>
@@ -5798,7 +5544,7 @@
         </w:rPr>
         <w:br/>
       </w:r>
-      <w:hyperlink r:id="rId123" w:history="1">
+      <w:hyperlink r:id="rId124" w:history="1">
         <w:r>
           <w:rPr>
             <w:rStyle w:val="Hyperlink"/>
@@ -5834,7 +5580,7 @@
         </w:rPr>
         <w:br/>
       </w:r>
-      <w:hyperlink r:id="rId124" w:history="1">
+      <w:hyperlink r:id="rId125" w:history="1">
         <w:r>
           <w:rPr>
             <w:rStyle w:val="Hyperlink"/>
@@ -5896,7 +5642,7 @@
       <w:r>
         <w:tab/>
       </w:r>
-      <w:hyperlink r:id="rId125" w:history="1">
+      <w:hyperlink r:id="rId126" w:history="1">
         <w:r>
           <w:rPr>
             <w:rStyle w:val="Hyperlink"/>
@@ -6018,7 +5764,7 @@
       <w:r>
         <w:br/>
       </w:r>
-      <w:hyperlink r:id="rId126" w:history="1">
+      <w:hyperlink r:id="rId127" w:history="1">
         <w:r>
           <w:rPr>
             <w:rStyle w:val="Hyperlink"/>
@@ -6047,7 +5793,7 @@
       <w:r>
         <w:br/>
       </w:r>
-      <w:hyperlink r:id="rId127" w:history="1">
+      <w:hyperlink r:id="rId128" w:history="1">
         <w:r>
           <w:rPr>
             <w:rStyle w:val="Hyperlink"/>
@@ -6070,7 +5816,7 @@
       <w:r>
         <w:br/>
       </w:r>
-      <w:hyperlink r:id="rId128" w:history="1">
+      <w:hyperlink r:id="rId129" w:history="1">
         <w:r>
           <w:rPr>
             <w:rStyle w:val="Hyperlink"/>
@@ -6080,13 +5826,7 @@
         </w:r>
       </w:hyperlink>
       <w:r>
-        <w:t xml:space="preserve"> </w:t>
-      </w:r>
-      <w:r>
-        <w:t xml:space="preserve"> </w:t>
-      </w:r>
-      <w:r>
-        <w:t xml:space="preserve"> </w:t>
+        <w:t xml:space="preserve">   </w:t>
       </w:r>
     </w:p>
     <w:p>
@@ -6099,7 +5839,7 @@
       <w:r>
         <w:br/>
       </w:r>
-      <w:hyperlink r:id="rId129" w:history="1">
+      <w:hyperlink r:id="rId130" w:history="1">
         <w:r>
           <w:rPr>
             <w:rStyle w:val="Hyperlink"/>
@@ -6109,16 +5849,7 @@
         </w:r>
       </w:hyperlink>
       <w:r>
-        <w:t xml:space="preserve"> </w:t>
-      </w:r>
-      <w:r>
-        <w:t xml:space="preserve"> </w:t>
-      </w:r>
-      <w:r>
-        <w:t xml:space="preserve"> </w:t>
-      </w:r>
-      <w:r>
-        <w:t xml:space="preserve"> </w:t>
+        <w:t xml:space="preserve">    </w:t>
       </w:r>
     </w:p>
     <w:p>
@@ -6145,7 +5876,7 @@
       <w:pPr>
         <w:ind w:left="720"/>
       </w:pPr>
-      <w:hyperlink r:id="rId130" w:history="1">
+      <w:hyperlink r:id="rId131" w:history="1">
         <w:r>
           <w:rPr>
             <w:rStyle w:val="Hyperlink"/>
@@ -6189,7 +5920,7 @@
         </w:rPr>
         <w:t xml:space="preserve"> </w:t>
       </w:r>
-      <w:hyperlink r:id="rId131" w:history="1">
+      <w:hyperlink r:id="rId132" w:history="1">
         <w:r>
           <w:rPr>
             <w:rStyle w:val="Hyperlink"/>
@@ -6210,7 +5941,7 @@
       <w:r>
         <w:br/>
       </w:r>
-      <w:hyperlink r:id="rId132" w:history="1">
+      <w:hyperlink r:id="rId133" w:history="1">
         <w:r>
           <w:rPr>
             <w:rStyle w:val="Hyperlink"/>
@@ -6230,7 +5961,7 @@
       <w:r>
         <w:br/>
       </w:r>
-      <w:hyperlink r:id="rId133" w:history="1">
+      <w:hyperlink r:id="rId134" w:history="1">
         <w:r>
           <w:rPr>
             <w:rStyle w:val="Hyperlink"/>
@@ -7091,7 +6822,7 @@
       <w:r>
         <w:t>The best way to contact me is by email (</w:t>
       </w:r>
-      <w:hyperlink r:id="rId134" w:history="1">
+      <w:hyperlink r:id="rId135" w:history="1">
         <w:r>
           <w:rPr>
             <w:rStyle w:val="Hyperlink"/>
@@ -7157,7 +6888,7 @@
       </w:r>
     </w:p>
     <w:p>
-      <w:hyperlink r:id="rId135" w:history="1">
+      <w:hyperlink r:id="rId136" w:history="1">
         <w:r>
           <w:rPr>
             <w:rStyle w:val="Hyperlink"/>
@@ -7183,7 +6914,7 @@
         </w:rPr>
         <w:t xml:space="preserve">Notwithstanding the provisions of sections </w:t>
       </w:r>
-      <w:hyperlink r:id="rId136" w:tooltip="§ 106 - Exclusive rights in copyrighted works" w:history="1">
+      <w:hyperlink r:id="rId137" w:tooltip="§ 106 - Exclusive rights in copyrighted works" w:history="1">
         <w:r>
           <w:rPr>
             <w:rStyle w:val="Hyperlink"/>
@@ -7197,7 +6928,7 @@
         </w:rPr>
         <w:t xml:space="preserve"> and </w:t>
       </w:r>
-      <w:hyperlink r:id="rId137" w:tooltip="§ 106A - Rights of certain authors to attribution and integrity" w:history="1">
+      <w:hyperlink r:id="rId138" w:tooltip="§ 106A - Rights of certain authors to attribution and integrity" w:history="1">
         <w:r>
           <w:rPr>
             <w:rStyle w:val="Hyperlink"/>
@@ -7209,21 +6940,7 @@
         <w:rPr>
           <w:rFonts w:cs="Times New Roman"/>
         </w:rPr>
-        <w:t xml:space="preserve">, the fair use of a copyrighted work, including such use by reproduction in copies or </w:t>
-      </w:r>
-      <w:proofErr w:type="spellStart"/>
-      <w:r>
-        <w:rPr>
-          <w:rFonts w:cs="Times New Roman"/>
-        </w:rPr>
-        <w:t>phonorecords</w:t>
-      </w:r>
-      <w:proofErr w:type="spellEnd"/>
-      <w:r>
-        <w:rPr>
-          <w:rFonts w:cs="Times New Roman"/>
-        </w:rPr>
-        <w:t xml:space="preserve"> or by any other means specified by that section, for purposes such as criticism, comment, news reporting, teaching (including multiple copies for classroom use), scholarship, or research, is not an infringement of copyright. In determining whether the use made of a work in any particular case is a fair use the factors to be considered shall include— </w:t>
+        <w:t xml:space="preserve">, the fair use of a copyrighted work, including such use by reproduction in copies or phonorecords or by any other means specified by that section, for purposes such as criticism, comment, news reporting, teaching (including multiple copies for classroom use), scholarship, or research, is not an infringement of copyright. In determining whether the use made of a work in any particular case is a fair use the factors to be considered shall include— </w:t>
       </w:r>
     </w:p>
     <w:p>
@@ -7432,7 +7149,7 @@
       <w:r>
         <w:t>As quoted in “</w:t>
       </w:r>
-      <w:hyperlink r:id="rId138" w:history="1">
+      <w:hyperlink r:id="rId139" w:history="1">
         <w:r>
           <w:rPr>
             <w:rStyle w:val="Hyperlink"/>
@@ -7480,7 +7197,7 @@
       <w:r>
         <w:t xml:space="preserve">: </w:t>
       </w:r>
-      <w:hyperlink r:id="rId139" w:history="1">
+      <w:hyperlink r:id="rId140" w:history="1">
         <w:r>
           <w:rPr>
             <w:rStyle w:val="Hyperlink"/>
@@ -7499,7 +7216,7 @@
       <w:r>
         <w:br/>
       </w:r>
-      <w:hyperlink r:id="rId140" w:history="1">
+      <w:hyperlink r:id="rId141" w:history="1">
         <w:r>
           <w:rPr>
             <w:rStyle w:val="Hyperlink"/>
@@ -8275,25 +7992,7 @@
           <w:sz w:val="20"/>
           <w:szCs w:val="20"/>
         </w:rPr>
-        <w:t xml:space="preserve">Element V1.1: Teachers uphold professional standards of practice and policy as related to </w:t>
-      </w:r>
-      <w:proofErr w:type="gramStart"/>
-      <w:r>
-        <w:rPr>
-          <w:rFonts w:ascii="Arial" w:eastAsia="Cambria" w:hAnsi="Arial" w:cs="Times New Roman"/>
-          <w:sz w:val="20"/>
-          <w:szCs w:val="20"/>
-        </w:rPr>
-        <w:t>students</w:t>
-      </w:r>
-      <w:proofErr w:type="gramEnd"/>
-      <w:r>
-        <w:rPr>
-          <w:rFonts w:ascii="Arial" w:eastAsia="Cambria" w:hAnsi="Arial" w:cs="Times New Roman"/>
-          <w:sz w:val="20"/>
-          <w:szCs w:val="20"/>
-        </w:rPr>
-        <w:t xml:space="preserve"> rights and teachers’ responsibilities. </w:t>
+        <w:t xml:space="preserve">Element V1.1: Teachers uphold professional standards of practice and policy as related to students rights and teachers’ responsibilities. </w:t>
       </w:r>
     </w:p>
     <w:p>

</xml_diff>

<commit_message>
Update syllabus files with schedule change
</commit_message>
<xml_diff>
--- a/syllabus/HadroLIS654Fall2017syllabus.docx
+++ b/syllabus/HadroLIS654Fall2017syllabus.docx
@@ -250,7 +250,15 @@
         <w:spacing w:after="0"/>
       </w:pPr>
       <w:r>
-        <w:t xml:space="preserve">Course Etherpad: </w:t>
+        <w:t xml:space="preserve">Course </w:t>
+      </w:r>
+      <w:proofErr w:type="spellStart"/>
+      <w:r>
+        <w:t>Etherpad</w:t>
+      </w:r>
+      <w:proofErr w:type="spellEnd"/>
+      <w:r>
+        <w:t xml:space="preserve">: </w:t>
       </w:r>
       <w:hyperlink r:id="rId7" w:history="1">
         <w:r>
@@ -1111,7 +1119,23 @@
           <w:i/>
           <w:iCs/>
         </w:rPr>
-        <w:t>Don't Make Me Think: A Common Sense Approach to Web Usability</w:t>
+        <w:t xml:space="preserve">Don't Make Me Think: A </w:t>
+      </w:r>
+      <w:proofErr w:type="gramStart"/>
+      <w:r>
+        <w:rPr>
+          <w:i/>
+          <w:iCs/>
+        </w:rPr>
+        <w:t>Common Sense</w:t>
+      </w:r>
+      <w:proofErr w:type="gramEnd"/>
+      <w:r>
+        <w:rPr>
+          <w:i/>
+          <w:iCs/>
+        </w:rPr>
+        <w:t xml:space="preserve"> Approach to Web Usability</w:t>
       </w:r>
       <w:r>
         <w:t>, 2nd Edition New R</w:t>
@@ -1358,13 +1382,29 @@
         <w:rPr>
           <w:lang w:val="fr-FR"/>
         </w:rPr>
-        <w:t>Center for the Future of Libraries</w:t>
-      </w:r>
+        <w:t xml:space="preserve">Center for the Future of </w:t>
+      </w:r>
+      <w:proofErr w:type="spellStart"/>
+      <w:proofErr w:type="gramStart"/>
       <w:r>
         <w:rPr>
           <w:lang w:val="fr-FR"/>
         </w:rPr>
-        <w:t xml:space="preserve">: </w:t>
+        <w:t>Libraries</w:t>
+      </w:r>
+      <w:proofErr w:type="spellEnd"/>
+      <w:r>
+        <w:rPr>
+          <w:lang w:val="fr-FR"/>
+        </w:rPr>
+        <w:t>:</w:t>
+      </w:r>
+      <w:proofErr w:type="gramEnd"/>
+      <w:r>
+        <w:rPr>
+          <w:lang w:val="fr-FR"/>
+        </w:rPr>
+        <w:t xml:space="preserve"> </w:t>
       </w:r>
       <w:hyperlink r:id="rId22" w:history="1">
         <w:r>
@@ -1415,6 +1455,7 @@
         </w:rPr>
         <w:br/>
       </w:r>
+      <w:proofErr w:type="spellStart"/>
       <w:r>
         <w:rPr>
           <w:lang w:val="fr-FR"/>
@@ -1425,7 +1466,14 @@
         <w:rPr>
           <w:lang w:val="fr-FR"/>
         </w:rPr>
-        <w:t xml:space="preserve">rent Cites: </w:t>
+        <w:t>rent</w:t>
+      </w:r>
+      <w:proofErr w:type="spellEnd"/>
+      <w:r>
+        <w:rPr>
+          <w:lang w:val="fr-FR"/>
+        </w:rPr>
+        <w:t xml:space="preserve"> Cites: </w:t>
       </w:r>
       <w:hyperlink r:id="rId24" w:history="1">
         <w:r>
@@ -1465,9 +1513,11 @@
       </w:r>
     </w:p>
     <w:p>
+      <w:proofErr w:type="spellStart"/>
       <w:r>
         <w:t>LJXpress</w:t>
       </w:r>
+      <w:proofErr w:type="spellEnd"/>
       <w:r>
         <w:t xml:space="preserve"> and/or LJ Academic Newswire</w:t>
       </w:r>
@@ -1531,7 +1581,15 @@
         </w:rPr>
       </w:pPr>
       <w:r>
-        <w:t>Open Paren:</w:t>
+        <w:t xml:space="preserve">Open </w:t>
+      </w:r>
+      <w:proofErr w:type="spellStart"/>
+      <w:r>
+        <w:t>Paren</w:t>
+      </w:r>
+      <w:proofErr w:type="spellEnd"/>
+      <w:r>
+        <w:t>:</w:t>
       </w:r>
       <w:r>
         <w:t xml:space="preserve"> a podcast about libraries, librarians, and code</w:t>
@@ -1555,8 +1613,13 @@
         <w:br/>
       </w:r>
       <w:r>
-        <w:t>Library Bytegeist</w:t>
-      </w:r>
+        <w:t xml:space="preserve">Library </w:t>
+      </w:r>
+      <w:proofErr w:type="spellStart"/>
+      <w:r>
+        <w:t>Bytegeist</w:t>
+      </w:r>
+      <w:proofErr w:type="spellEnd"/>
       <w:r>
         <w:t xml:space="preserve">: </w:t>
       </w:r>
@@ -1593,8 +1656,13 @@
       <w:r>
         <w:br/>
       </w:r>
-      <w:r>
-        <w:t xml:space="preserve">LibUX: </w:t>
+      <w:proofErr w:type="spellStart"/>
+      <w:r>
+        <w:t>LibUX</w:t>
+      </w:r>
+      <w:proofErr w:type="spellEnd"/>
+      <w:r>
+        <w:t xml:space="preserve">: </w:t>
       </w:r>
       <w:hyperlink r:id="rId30" w:history="1">
         <w:r>
@@ -1935,7 +2003,21 @@
         <w:rPr>
           <w:bCs/>
         </w:rPr>
-        <w:t>Twitter via Tweetdeck or other list-displaying programs or apps</w:t>
+        <w:t xml:space="preserve">Twitter via </w:t>
+      </w:r>
+      <w:proofErr w:type="spellStart"/>
+      <w:r>
+        <w:rPr>
+          <w:bCs/>
+        </w:rPr>
+        <w:t>Tweetdeck</w:t>
+      </w:r>
+      <w:proofErr w:type="spellEnd"/>
+      <w:r>
+        <w:rPr>
+          <w:bCs/>
+        </w:rPr>
+        <w:t xml:space="preserve"> or other list-displaying programs or apps</w:t>
       </w:r>
       <w:r>
         <w:rPr>
@@ -2076,8 +2158,6 @@
       <w:r>
         <w:t xml:space="preserve"> </w:t>
       </w:r>
-      <w:bookmarkStart w:id="0" w:name="_GoBack"/>
-      <w:bookmarkEnd w:id="0"/>
     </w:p>
     <w:p>
       <w:pPr>
@@ -2994,7 +3074,15 @@
         <w:br/>
       </w:r>
       <w:r>
-        <w:t>Responsive Web Design – What It Is And How To Use It</w:t>
+        <w:t xml:space="preserve">Responsive Web Design – What It Is </w:t>
+      </w:r>
+      <w:proofErr w:type="gramStart"/>
+      <w:r>
+        <w:t>And</w:t>
+      </w:r>
+      <w:proofErr w:type="gramEnd"/>
+      <w:r>
+        <w:t xml:space="preserve"> How To Use It</w:t>
       </w:r>
       <w:r>
         <w:br/>
@@ -3058,8 +3146,17 @@
           <w:bCs/>
           <w:lang w:val="fr-FR"/>
         </w:rPr>
-        <w:t>Graphics Formats Explained</w:t>
-      </w:r>
+        <w:t xml:space="preserve">Graphics Formats </w:t>
+      </w:r>
+      <w:proofErr w:type="spellStart"/>
+      <w:r>
+        <w:rPr>
+          <w:bCs/>
+          <w:lang w:val="fr-FR"/>
+        </w:rPr>
+        <w:t>Explained</w:t>
+      </w:r>
+      <w:proofErr w:type="spellEnd"/>
       <w:r>
         <w:rPr>
           <w:bCs/>
@@ -3675,7 +3772,40 @@
           <w:iCs w:val="0"/>
           <w:lang w:val="fr-FR"/>
         </w:rPr>
-        <w:t>Web Style Guide- Chapter 2</w:t>
+        <w:t xml:space="preserve">Web Style Guide- </w:t>
+      </w:r>
+      <w:proofErr w:type="spellStart"/>
+      <w:r>
+        <w:rPr>
+          <w:rStyle w:val="Emphasis"/>
+          <w:rFonts w:cs="Calibri"/>
+          <w:i w:val="0"/>
+          <w:iCs w:val="0"/>
+          <w:lang w:val="fr-FR"/>
+        </w:rPr>
+        <w:t>Chapter</w:t>
+      </w:r>
+      <w:proofErr w:type="spellEnd"/>
+      <w:r>
+        <w:rPr>
+          <w:rStyle w:val="Emphasis"/>
+          <w:rFonts w:cs="Calibri"/>
+          <w:i w:val="0"/>
+          <w:iCs w:val="0"/>
+          <w:lang w:val="fr-FR"/>
+        </w:rPr>
+        <w:t xml:space="preserve"> </w:t>
+      </w:r>
+      <w:proofErr w:type="gramStart"/>
+      <w:r>
+        <w:rPr>
+          <w:rStyle w:val="Emphasis"/>
+          <w:rFonts w:cs="Calibri"/>
+          <w:i w:val="0"/>
+          <w:iCs w:val="0"/>
+          <w:lang w:val="fr-FR"/>
+        </w:rPr>
+        <w:t>2</w:t>
       </w:r>
       <w:r>
         <w:rPr>
@@ -3685,12 +3815,21 @@
         </w:rPr>
         <w:t>:</w:t>
       </w:r>
+      <w:proofErr w:type="gramEnd"/>
       <w:r>
         <w:rPr>
           <w:lang w:val="fr-FR"/>
         </w:rPr>
-        <w:t xml:space="preserve"> Universal Usability</w:t>
-      </w:r>
+        <w:t xml:space="preserve"> Universal </w:t>
+      </w:r>
+      <w:proofErr w:type="spellStart"/>
+      <w:r>
+        <w:rPr>
+          <w:lang w:val="fr-FR"/>
+        </w:rPr>
+        <w:t>Usability</w:t>
+      </w:r>
+      <w:proofErr w:type="spellEnd"/>
     </w:p>
     <w:p>
       <w:pPr>
@@ -3996,20 +4135,112 @@
           <w:b/>
           <w:bCs/>
         </w:rPr>
+        <w:t>Site Visit to Metropolitan Libraries Council!</w:t>
+      </w:r>
+    </w:p>
+    <w:p>
+      <w:pPr>
+        <w:ind w:left="720"/>
+        <w:rPr>
+          <w:bCs/>
+        </w:rPr>
+      </w:pPr>
+      <w:r>
+        <w:t>Due: Personal homepage</w:t>
+      </w:r>
+    </w:p>
+    <w:p>
+      <w:pPr>
+        <w:ind w:left="720"/>
+        <w:rPr>
+          <w:bCs/>
+        </w:rPr>
+      </w:pPr>
+      <w:r>
+        <w:rPr>
+          <w:bCs/>
+        </w:rPr>
+        <w:t>Metrop</w:t>
+      </w:r>
+      <w:r>
+        <w:rPr>
+          <w:bCs/>
+        </w:rPr>
+        <w:t>olitan New York Library Council</w:t>
+      </w:r>
+      <w:r>
+        <w:rPr>
+          <w:bCs/>
+        </w:rPr>
+        <w:br/>
+      </w:r>
+      <w:r>
+        <w:rPr>
+          <w:bCs/>
+        </w:rPr>
+        <w:t>599 11th Avenue, 8th floor</w:t>
+      </w:r>
+      <w:r>
+        <w:rPr>
+          <w:bCs/>
+        </w:rPr>
+        <w:br/>
+      </w:r>
+      <w:r>
+        <w:rPr>
+          <w:bCs/>
+        </w:rPr>
+        <w:t>New York, NY 10036</w:t>
+      </w:r>
+      <w:r>
+        <w:rPr>
+          <w:bCs/>
+        </w:rPr>
+        <w:t xml:space="preserve"> </w:t>
+      </w:r>
+    </w:p>
+    <w:p>
+      <w:pPr>
+        <w:rPr>
+          <w:b/>
+          <w:bCs/>
+        </w:rPr>
+      </w:pPr>
+    </w:p>
+    <w:p>
+      <w:pPr>
+        <w:rPr>
+          <w:b/>
+          <w:bCs/>
+        </w:rPr>
+      </w:pPr>
+      <w:r>
+        <w:rPr>
+          <w:b/>
+          <w:bCs/>
+        </w:rPr>
+        <w:t>October 25</w:t>
+      </w:r>
+      <w:r>
+        <w:rPr>
+          <w:b/>
+          <w:bCs/>
+        </w:rPr>
+        <w:t xml:space="preserve"> </w:t>
+      </w:r>
+      <w:r>
+        <w:rPr>
+          <w:b/>
+          <w:bCs/>
+        </w:rPr>
+        <w:t xml:space="preserve">— </w:t>
+      </w:r>
+      <w:r>
+        <w:rPr>
+          <w:b/>
+          <w:bCs/>
+        </w:rPr>
         <w:t>APIs, and Linked Data</w:t>
-      </w:r>
-      <w:r>
-        <w:rPr>
-          <w:b/>
-          <w:bCs/>
-        </w:rPr>
-        <w:br/>
-      </w:r>
-      <w:r>
-        <w:tab/>
-      </w:r>
-      <w:r>
-        <w:t>Due: Personal homepage</w:t>
       </w:r>
     </w:p>
     <w:p>
@@ -4067,7 +4298,21 @@
         <w:rPr>
           <w:bCs/>
         </w:rPr>
-        <w:t>What Is An API &amp; What Are They Good For?</w:t>
+        <w:t xml:space="preserve">What Is </w:t>
+      </w:r>
+      <w:proofErr w:type="gramStart"/>
+      <w:r>
+        <w:rPr>
+          <w:bCs/>
+        </w:rPr>
+        <w:t>An</w:t>
+      </w:r>
+      <w:proofErr w:type="gramEnd"/>
+      <w:r>
+        <w:rPr>
+          <w:bCs/>
+        </w:rPr>
+        <w:t xml:space="preserve"> API &amp; What Are They Good For?</w:t>
       </w:r>
       <w:r>
         <w:rPr>
@@ -4103,6 +4348,7 @@
         <w:rPr>
           <w:bCs/>
         </w:rPr>
+        <w:lastRenderedPageBreak/>
         <w:t>What is an API?</w:t>
       </w:r>
       <w:r>
@@ -4151,19 +4397,7 @@
         <w:rPr>
           <w:bCs/>
         </w:rPr>
-        <w:t xml:space="preserve"> [</w:t>
-      </w:r>
-      <w:r>
-        <w:rPr>
-          <w:bCs/>
-        </w:rPr>
-        <w:t xml:space="preserve">video, </w:t>
-      </w:r>
-      <w:r>
-        <w:rPr>
-          <w:bCs/>
-        </w:rPr>
-        <w:t>16 minutes]</w:t>
+        <w:t xml:space="preserve"> [video, 16 minutes]</w:t>
       </w:r>
       <w:r>
         <w:rPr>
@@ -4190,26 +4424,13 @@
         <w:rPr>
           <w:bCs/>
         </w:rPr>
-        <w:lastRenderedPageBreak/>
         <w:t xml:space="preserve">What is Linked Data? </w:t>
       </w:r>
       <w:r>
         <w:rPr>
           <w:bCs/>
         </w:rPr>
-        <w:t>[</w:t>
-      </w:r>
-      <w:r>
-        <w:rPr>
-          <w:bCs/>
-        </w:rPr>
-        <w:t xml:space="preserve">video, </w:t>
-      </w:r>
-      <w:r>
-        <w:rPr>
-          <w:bCs/>
-        </w:rPr>
-        <w:t>12 minutes]</w:t>
+        <w:t>[video, 12 minutes]</w:t>
       </w:r>
       <w:r>
         <w:rPr>
@@ -4241,25 +4462,7 @@
         <w:rPr>
           <w:rFonts w:cs="Times New Roman"/>
         </w:rPr>
-        <w:t>Linked Data for Libraries</w:t>
-      </w:r>
-      <w:r>
-        <w:rPr>
-          <w:rFonts w:cs="Times New Roman"/>
-        </w:rPr>
-        <w:t xml:space="preserve"> [</w:t>
-      </w:r>
-      <w:r>
-        <w:rPr>
-          <w:rFonts w:cs="Times New Roman"/>
-        </w:rPr>
-        <w:t xml:space="preserve">video, </w:t>
-      </w:r>
-      <w:r>
-        <w:rPr>
-          <w:rFonts w:cs="Times New Roman"/>
-        </w:rPr>
-        <w:t>14 minutes]</w:t>
+        <w:t>Linked Data for Libraries [video, 14 minutes]</w:t>
       </w:r>
       <w:r>
         <w:rPr>
@@ -4286,7 +4489,6 @@
     </w:p>
     <w:p>
       <w:pPr>
-        <w:ind w:left="720"/>
         <w:rPr>
           <w:bCs/>
         </w:rPr>
@@ -4340,344 +4542,45 @@
           <w:b/>
           <w:bCs/>
         </w:rPr>
-        <w:t>October 25</w:t>
-      </w:r>
-      <w:r>
-        <w:rPr>
-          <w:b/>
-          <w:bCs/>
-        </w:rPr>
-        <w:t xml:space="preserve"> </w:t>
-      </w:r>
-      <w:r>
-        <w:rPr>
-          <w:b/>
-          <w:bCs/>
-        </w:rPr>
-        <w:t xml:space="preserve">— </w:t>
-      </w:r>
-      <w:r>
-        <w:rPr>
-          <w:b/>
-          <w:bCs/>
-        </w:rPr>
-        <w:t>The Ebook Question (Copyright, Licensing, Contracts, and First Sale in a Digital World)</w:t>
-      </w:r>
-    </w:p>
-    <w:p>
-      <w:pPr>
-        <w:ind w:left="720"/>
-        <w:rPr>
-          <w:bCs/>
-        </w:rPr>
-      </w:pPr>
-      <w:r>
-        <w:rPr>
-          <w:bCs/>
-        </w:rPr>
-        <w:t>Readings:</w:t>
-      </w:r>
-    </w:p>
-    <w:p>
-      <w:pPr>
-        <w:ind w:left="720"/>
-        <w:rPr>
-          <w:bCs/>
-        </w:rPr>
-      </w:pPr>
-      <w:r>
-        <w:rPr>
-          <w:bCs/>
-        </w:rPr>
-        <w:t>Copyright Basics</w:t>
-      </w:r>
-      <w:r>
-        <w:rPr>
-          <w:bCs/>
-        </w:rPr>
-        <w:br/>
-      </w:r>
-      <w:hyperlink r:id="rId97" w:history="1">
-        <w:r>
-          <w:rPr>
-            <w:rStyle w:val="Hyperlink"/>
-            <w:rFonts w:cs="Calibri"/>
-            <w:bCs/>
-          </w:rPr>
-          <w:t>https://www.lib.umn.edu/copyright/basics</w:t>
-        </w:r>
-      </w:hyperlink>
-    </w:p>
-    <w:p>
-      <w:pPr>
-        <w:ind w:left="720"/>
-        <w:rPr>
-          <w:bCs/>
-        </w:rPr>
-      </w:pPr>
-      <w:r>
-        <w:rPr>
-          <w:bCs/>
-        </w:rPr>
-        <w:t>Libraries and publishers don’t have symmetrical interest in a conversation</w:t>
-      </w:r>
-      <w:r>
-        <w:rPr>
-          <w:bCs/>
-        </w:rPr>
-        <w:br/>
-      </w:r>
-      <w:hyperlink r:id="rId98" w:history="1">
-        <w:r>
-          <w:rPr>
-            <w:rStyle w:val="Hyperlink"/>
-            <w:rFonts w:cs="Calibri"/>
-            <w:bCs/>
-          </w:rPr>
-          <w:t>http://www.idealog.com/blog/libraries-and-publishers-dont-have-symmetrical-interest-in-a-conversation</w:t>
-        </w:r>
-      </w:hyperlink>
-    </w:p>
-    <w:p>
-      <w:pPr>
-        <w:ind w:left="720"/>
-        <w:rPr>
-          <w:bCs/>
-        </w:rPr>
-      </w:pPr>
-      <w:r>
-        <w:rPr>
-          <w:rFonts w:cs="Times New Roman"/>
-        </w:rPr>
-        <w:t>The Rise of Reading Analytics and the Emerging Calculus of Reader Privacy in the Digital World</w:t>
-      </w:r>
-      <w:r>
-        <w:rPr>
-          <w:rFonts w:cs="Times New Roman"/>
-        </w:rPr>
-        <w:br/>
-      </w:r>
-      <w:hyperlink r:id="rId99" w:history="1">
-        <w:r>
-          <w:rPr>
-            <w:rStyle w:val="Hyperlink"/>
-            <w:rFonts w:cs="Calibri"/>
-            <w:bCs/>
-          </w:rPr>
-          <w:t>http://firstmonday.org/ojs/index.php/fm/article/view/7414/6096</w:t>
-        </w:r>
-      </w:hyperlink>
-      <w:r>
-        <w:rPr>
-          <w:bCs/>
-        </w:rPr>
-        <w:t xml:space="preserve"> </w:t>
-      </w:r>
-    </w:p>
-    <w:p>
-      <w:pPr>
-        <w:ind w:left="720"/>
-        <w:rPr>
-          <w:bCs/>
-        </w:rPr>
-      </w:pPr>
-      <w:r>
-        <w:rPr>
-          <w:bCs/>
-        </w:rPr>
-        <w:t>Libraries Are Screwed (Ebook Summit Presentation)</w:t>
-      </w:r>
-      <w:r>
-        <w:rPr>
-          <w:bCs/>
-        </w:rPr>
-        <w:t xml:space="preserve"> [20 minutes]</w:t>
-      </w:r>
-      <w:r>
-        <w:rPr>
-          <w:bCs/>
-        </w:rPr>
-        <w:t>:</w:t>
-      </w:r>
-      <w:r>
-        <w:rPr>
-          <w:bCs/>
-        </w:rPr>
-        <w:t xml:space="preserve"> </w:t>
-      </w:r>
-      <w:r>
-        <w:rPr>
-          <w:bCs/>
-        </w:rPr>
-        <w:br/>
-      </w:r>
-      <w:hyperlink r:id="rId100" w:history="1">
-        <w:r>
-          <w:rPr>
-            <w:rStyle w:val="Hyperlink"/>
-            <w:rFonts w:cs="Calibri"/>
-            <w:bCs/>
-          </w:rPr>
-          <w:t>https://www.youtube.com/watch?v=KqAwj5ssU2c</w:t>
-        </w:r>
-      </w:hyperlink>
-      <w:r>
-        <w:rPr>
-          <w:bCs/>
-        </w:rPr>
-        <w:br/>
-      </w:r>
-      <w:hyperlink r:id="rId101" w:history="1">
-        <w:r>
-          <w:rPr>
-            <w:rStyle w:val="Hyperlink"/>
-            <w:rFonts w:cs="Calibri"/>
-            <w:bCs/>
-          </w:rPr>
-          <w:t>https://www.youtube.com/watch?v=bd0lIKVstJg</w:t>
-        </w:r>
-      </w:hyperlink>
-    </w:p>
-    <w:p>
-      <w:pPr>
-        <w:ind w:left="720"/>
-        <w:rPr>
-          <w:bCs/>
-        </w:rPr>
-      </w:pPr>
-      <w:r>
-        <w:rPr>
-          <w:bCs/>
-        </w:rPr>
-        <w:t>On "friction" and ebooks:</w:t>
-      </w:r>
-      <w:r>
-        <w:rPr>
-          <w:bCs/>
-        </w:rPr>
-        <w:br/>
-        <w:t>The Vexed Problem of Libraries, Publishers, and E-books</w:t>
-      </w:r>
-      <w:r>
-        <w:rPr>
-          <w:bCs/>
-        </w:rPr>
-        <w:br/>
-      </w:r>
-      <w:hyperlink r:id="rId102" w:history="1">
-        <w:r>
-          <w:rPr>
-            <w:rStyle w:val="Hyperlink"/>
-            <w:rFonts w:cs="Calibri"/>
-            <w:bCs/>
-          </w:rPr>
-          <w:t>http://scholarlykitchen.sspnet.org/2011/03/21/the-vexed-problem-of-libraries-publishers-and-e-books/</w:t>
-        </w:r>
-      </w:hyperlink>
-    </w:p>
-    <w:p>
-      <w:pPr>
-        <w:ind w:left="720"/>
-        <w:rPr>
-          <w:bCs/>
-        </w:rPr>
-      </w:pPr>
-      <w:r>
-        <w:rPr>
-          <w:bCs/>
-        </w:rPr>
-        <w:t>The Friction Fiction</w:t>
-      </w:r>
-      <w:r>
-        <w:rPr>
-          <w:bCs/>
-        </w:rPr>
-        <w:br/>
-      </w:r>
-      <w:hyperlink r:id="rId103" w:history="1">
-        <w:r>
-          <w:rPr>
-            <w:rStyle w:val="Hyperlink"/>
-            <w:rFonts w:cs="Calibri"/>
-            <w:bCs/>
-          </w:rPr>
-          <w:t>http://agnosticmaybe.wordpress.com/2012/02/10/the-friction-fiction/</w:t>
-        </w:r>
-      </w:hyperlink>
-    </w:p>
-    <w:p>
-      <w:pPr>
-        <w:ind w:left="720"/>
-        <w:rPr>
-          <w:bCs/>
-        </w:rPr>
-      </w:pPr>
-      <w:r>
-        <w:rPr>
-          <w:bCs/>
-        </w:rPr>
-        <w:t>Optional (but highly suggested):</w:t>
-      </w:r>
-    </w:p>
-    <w:p>
-      <w:pPr>
-        <w:ind w:left="720"/>
-        <w:rPr>
-          <w:bCs/>
-        </w:rPr>
-      </w:pPr>
-      <w:r>
-        <w:t>Ebook Sanity</w:t>
-      </w:r>
-      <w:r>
-        <w:br/>
-      </w:r>
-      <w:hyperlink r:id="rId104" w:history="1">
-        <w:r>
-          <w:rPr>
-            <w:rStyle w:val="Hyperlink"/>
-          </w:rPr>
-          <w:t>http://lj.libraryjournal.com/2010/07/opinion/ebook-sanity/</w:t>
-        </w:r>
-      </w:hyperlink>
-    </w:p>
-    <w:p>
-      <w:pPr>
-        <w:ind w:left="720"/>
-        <w:rPr>
-          <w:bCs/>
-        </w:rPr>
-      </w:pPr>
-      <w:r>
-        <w:rPr>
-          <w:bCs/>
-        </w:rPr>
-        <w:t>From where I sit, you can’t actually “sell” an ebook</w:t>
-      </w:r>
-      <w:r>
-        <w:rPr>
-          <w:bCs/>
-        </w:rPr>
-        <w:br/>
-      </w:r>
-      <w:hyperlink r:id="rId105" w:history="1">
-        <w:r>
-          <w:rPr>
-            <w:rStyle w:val="Hyperlink"/>
-            <w:rFonts w:cs="Calibri"/>
-            <w:bCs/>
-          </w:rPr>
-          <w:t>http://www.idealog.com/blog/from-where-i-sit-you-cant-actually-sell-an-ebook</w:t>
-        </w:r>
-      </w:hyperlink>
-    </w:p>
-    <w:p>
-      <w:pPr>
-        <w:rPr>
-          <w:b/>
-          <w:bCs/>
-        </w:rPr>
-      </w:pPr>
+        <w:t>November 1</w:t>
+      </w:r>
+      <w:r>
+        <w:rPr>
+          <w:b/>
+          <w:bCs/>
+        </w:rPr>
+        <w:t xml:space="preserve"> </w:t>
+      </w:r>
+      <w:r>
+        <w:rPr>
+          <w:b/>
+          <w:bCs/>
+        </w:rPr>
+        <w:t>— </w:t>
+      </w:r>
+      <w:r>
+        <w:rPr>
+          <w:b/>
+          <w:bCs/>
+        </w:rPr>
+        <w:t xml:space="preserve">The </w:t>
+      </w:r>
+      <w:proofErr w:type="spellStart"/>
+      <w:r>
+        <w:rPr>
+          <w:b/>
+          <w:bCs/>
+        </w:rPr>
+        <w:t>Ebook</w:t>
+      </w:r>
+      <w:proofErr w:type="spellEnd"/>
+      <w:r>
+        <w:rPr>
+          <w:b/>
+          <w:bCs/>
+        </w:rPr>
+        <w:t xml:space="preserve"> Question (Copyright, Licensing, Contracts, and First Sale in a Digital World)</w:t>
+      </w:r>
     </w:p>
     <w:p>
       <w:pPr>
@@ -4685,77 +4588,377 @@
         <w:autoSpaceDN w:val="0"/>
         <w:adjustRightInd w:val="0"/>
         <w:spacing w:after="0" w:line="240" w:lineRule="auto"/>
-      </w:pPr>
-      <w:r>
-        <w:rPr>
-          <w:b/>
-          <w:bCs/>
-        </w:rPr>
+        <w:ind w:firstLine="720"/>
+      </w:pPr>
+      <w:r>
+        <w:t xml:space="preserve">Due: </w:t>
+      </w:r>
+      <w:r>
+        <w:t>Technology and Service Inspiration Post 3</w:t>
+      </w:r>
+    </w:p>
+    <w:p>
+      <w:pPr>
+        <w:ind w:left="720"/>
+        <w:rPr>
+          <w:bCs/>
+        </w:rPr>
+      </w:pPr>
+    </w:p>
+    <w:p>
+      <w:pPr>
+        <w:ind w:left="720"/>
+        <w:rPr>
+          <w:bCs/>
+        </w:rPr>
+      </w:pPr>
+      <w:r>
+        <w:rPr>
+          <w:bCs/>
+        </w:rPr>
+        <w:t>Readings:</w:t>
+      </w:r>
+    </w:p>
+    <w:p>
+      <w:pPr>
+        <w:ind w:left="720"/>
+        <w:rPr>
+          <w:bCs/>
+        </w:rPr>
+      </w:pPr>
+      <w:r>
+        <w:rPr>
+          <w:bCs/>
+        </w:rPr>
+        <w:t>Copyright Basics</w:t>
+      </w:r>
+      <w:r>
+        <w:rPr>
+          <w:bCs/>
+        </w:rPr>
+        <w:br/>
+      </w:r>
+      <w:hyperlink r:id="rId97" w:history="1">
+        <w:r>
+          <w:rPr>
+            <w:rStyle w:val="Hyperlink"/>
+            <w:rFonts w:cs="Calibri"/>
+            <w:bCs/>
+          </w:rPr>
+          <w:t>https://www.lib.umn.edu/copyright/basics</w:t>
+        </w:r>
+      </w:hyperlink>
+    </w:p>
+    <w:p>
+      <w:pPr>
+        <w:ind w:left="720"/>
+        <w:rPr>
+          <w:bCs/>
+        </w:rPr>
+      </w:pPr>
+      <w:r>
+        <w:rPr>
+          <w:bCs/>
+        </w:rPr>
+        <w:t>Libraries and publishers don’t have symmetrical interest in a conversation</w:t>
+      </w:r>
+      <w:r>
+        <w:rPr>
+          <w:bCs/>
+        </w:rPr>
+        <w:br/>
+      </w:r>
+      <w:hyperlink r:id="rId98" w:history="1">
+        <w:r>
+          <w:rPr>
+            <w:rStyle w:val="Hyperlink"/>
+            <w:rFonts w:cs="Calibri"/>
+            <w:bCs/>
+          </w:rPr>
+          <w:t>http://www.idealog.com/blog/libraries-and-publishers-dont-have-symmetrical-interest-in-a-conversation</w:t>
+        </w:r>
+      </w:hyperlink>
+    </w:p>
+    <w:p>
+      <w:pPr>
+        <w:ind w:left="720"/>
+        <w:rPr>
+          <w:bCs/>
+        </w:rPr>
+      </w:pPr>
+      <w:r>
+        <w:rPr>
+          <w:rFonts w:cs="Times New Roman"/>
+        </w:rPr>
+        <w:t>The Rise of Reading Analytics and the Emerging Calculus of Reader Privacy in the Digital World</w:t>
+      </w:r>
+      <w:r>
+        <w:rPr>
+          <w:rFonts w:cs="Times New Roman"/>
+        </w:rPr>
+        <w:br/>
+      </w:r>
+      <w:hyperlink r:id="rId99" w:history="1">
+        <w:r>
+          <w:rPr>
+            <w:rStyle w:val="Hyperlink"/>
+            <w:rFonts w:cs="Calibri"/>
+            <w:bCs/>
+          </w:rPr>
+          <w:t>http://firstmonday.org/ojs/index.php/fm/article/view/7414/6096</w:t>
+        </w:r>
+      </w:hyperlink>
+      <w:r>
+        <w:rPr>
+          <w:bCs/>
+        </w:rPr>
+        <w:t xml:space="preserve"> </w:t>
+      </w:r>
+    </w:p>
+    <w:p>
+      <w:pPr>
+        <w:ind w:left="720"/>
+        <w:rPr>
+          <w:bCs/>
+        </w:rPr>
+      </w:pPr>
+      <w:r>
+        <w:rPr>
+          <w:bCs/>
+        </w:rPr>
+        <w:t>Libraries Are Screwed (</w:t>
+      </w:r>
+      <w:proofErr w:type="spellStart"/>
+      <w:r>
+        <w:rPr>
+          <w:bCs/>
+        </w:rPr>
+        <w:t>Ebook</w:t>
+      </w:r>
+      <w:proofErr w:type="spellEnd"/>
+      <w:r>
+        <w:rPr>
+          <w:bCs/>
+        </w:rPr>
+        <w:t xml:space="preserve"> Summit Presentation)</w:t>
+      </w:r>
+      <w:r>
+        <w:rPr>
+          <w:bCs/>
+        </w:rPr>
+        <w:t xml:space="preserve"> [20 minutes]</w:t>
+      </w:r>
+      <w:r>
+        <w:rPr>
+          <w:bCs/>
+        </w:rPr>
+        <w:t>:</w:t>
+      </w:r>
+      <w:r>
+        <w:rPr>
+          <w:bCs/>
+        </w:rPr>
+        <w:t xml:space="preserve"> </w:t>
+      </w:r>
+      <w:r>
+        <w:rPr>
+          <w:bCs/>
+        </w:rPr>
+        <w:br/>
+      </w:r>
+      <w:hyperlink r:id="rId100" w:history="1">
+        <w:r>
+          <w:rPr>
+            <w:rStyle w:val="Hyperlink"/>
+            <w:rFonts w:cs="Calibri"/>
+            <w:bCs/>
+          </w:rPr>
+          <w:t>https://www.youtube.com/watch?v=KqAwj5ssU2c</w:t>
+        </w:r>
+      </w:hyperlink>
+      <w:r>
+        <w:rPr>
+          <w:bCs/>
+        </w:rPr>
+        <w:br/>
+      </w:r>
+      <w:hyperlink r:id="rId101" w:history="1">
+        <w:r>
+          <w:rPr>
+            <w:rStyle w:val="Hyperlink"/>
+            <w:rFonts w:cs="Calibri"/>
+            <w:bCs/>
+          </w:rPr>
+          <w:t>https://www.youtube.com/watch?v=bd0lIKVstJg</w:t>
+        </w:r>
+      </w:hyperlink>
+    </w:p>
+    <w:p>
+      <w:pPr>
+        <w:ind w:left="720"/>
+        <w:rPr>
+          <w:bCs/>
+        </w:rPr>
+      </w:pPr>
+      <w:r>
+        <w:rPr>
+          <w:bCs/>
+        </w:rPr>
+        <w:t xml:space="preserve">On "friction" and </w:t>
+      </w:r>
+      <w:proofErr w:type="spellStart"/>
+      <w:r>
+        <w:rPr>
+          <w:bCs/>
+        </w:rPr>
+        <w:t>ebooks</w:t>
+      </w:r>
+      <w:proofErr w:type="spellEnd"/>
+      <w:r>
+        <w:rPr>
+          <w:bCs/>
+        </w:rPr>
+        <w:t>:</w:t>
+      </w:r>
+      <w:r>
+        <w:rPr>
+          <w:bCs/>
+        </w:rPr>
+        <w:br/>
+        <w:t>The Vexed Problem of Libraries, Publishers, and E-books</w:t>
+      </w:r>
+      <w:r>
+        <w:rPr>
+          <w:bCs/>
+        </w:rPr>
+        <w:br/>
+      </w:r>
+      <w:hyperlink r:id="rId102" w:history="1">
+        <w:r>
+          <w:rPr>
+            <w:rStyle w:val="Hyperlink"/>
+            <w:rFonts w:cs="Calibri"/>
+            <w:bCs/>
+          </w:rPr>
+          <w:t>http://scholarlykitchen.sspnet.org/2011/03/21/the-vexed-problem-of-libraries-publishers-and-e-books/</w:t>
+        </w:r>
+      </w:hyperlink>
+    </w:p>
+    <w:p>
+      <w:pPr>
+        <w:ind w:left="720"/>
+        <w:rPr>
+          <w:bCs/>
+        </w:rPr>
+      </w:pPr>
+      <w:r>
+        <w:rPr>
+          <w:bCs/>
+        </w:rPr>
+        <w:t>The Friction Fiction</w:t>
+      </w:r>
+      <w:r>
+        <w:rPr>
+          <w:bCs/>
+        </w:rPr>
+        <w:br/>
+      </w:r>
+      <w:hyperlink r:id="rId103" w:history="1">
+        <w:r>
+          <w:rPr>
+            <w:rStyle w:val="Hyperlink"/>
+            <w:rFonts w:cs="Calibri"/>
+            <w:bCs/>
+          </w:rPr>
+          <w:t>http://agnosticmaybe.wordpress.com/2012/02/10/the-friction-fiction/</w:t>
+        </w:r>
+      </w:hyperlink>
+    </w:p>
+    <w:p>
+      <w:pPr>
+        <w:ind w:left="720"/>
+        <w:rPr>
+          <w:bCs/>
+        </w:rPr>
+      </w:pPr>
+      <w:r>
+        <w:rPr>
+          <w:bCs/>
+        </w:rPr>
+        <w:t>Optional (but highly suggested):</w:t>
+      </w:r>
+    </w:p>
+    <w:p>
+      <w:pPr>
+        <w:ind w:left="720"/>
+        <w:rPr>
+          <w:bCs/>
+        </w:rPr>
+      </w:pPr>
+      <w:proofErr w:type="spellStart"/>
+      <w:r>
         <w:lastRenderedPageBreak/>
-        <w:t>November 1</w:t>
-      </w:r>
-      <w:r>
-        <w:rPr>
-          <w:b/>
-          <w:bCs/>
-        </w:rPr>
-        <w:t xml:space="preserve"> </w:t>
-      </w:r>
-      <w:r>
-        <w:rPr>
-          <w:b/>
-          <w:bCs/>
-        </w:rPr>
-        <w:t>— </w:t>
-      </w:r>
-      <w:r>
-        <w:rPr>
-          <w:b/>
-          <w:bCs/>
-        </w:rPr>
-        <w:t xml:space="preserve">Open Source </w:t>
-      </w:r>
-      <w:r>
-        <w:rPr>
-          <w:b/>
-          <w:bCs/>
-        </w:rPr>
-        <w:t>(</w:t>
-      </w:r>
-      <w:r>
-        <w:rPr>
-          <w:b/>
-          <w:bCs/>
-        </w:rPr>
-        <w:t xml:space="preserve">and </w:t>
-      </w:r>
-      <w:r>
-        <w:rPr>
-          <w:b/>
-          <w:bCs/>
-        </w:rPr>
-        <w:t>Open Access)</w:t>
-      </w:r>
-      <w:r>
-        <w:rPr>
-          <w:b/>
-          <w:bCs/>
-        </w:rPr>
-        <w:br/>
-      </w:r>
-      <w:r>
-        <w:rPr>
-          <w:b/>
-          <w:bCs/>
-        </w:rPr>
-        <w:tab/>
-      </w:r>
-      <w:r>
-        <w:t xml:space="preserve">Due: </w:t>
-      </w:r>
-      <w:r>
-        <w:t>Technology and Service Inspiration Post 3</w:t>
-      </w:r>
+        <w:t>Ebook</w:t>
+      </w:r>
+      <w:proofErr w:type="spellEnd"/>
+      <w:r>
+        <w:t xml:space="preserve"> Sanity</w:t>
+      </w:r>
+      <w:r>
+        <w:br/>
+      </w:r>
+      <w:hyperlink r:id="rId104" w:history="1">
+        <w:r>
+          <w:rPr>
+            <w:rStyle w:val="Hyperlink"/>
+          </w:rPr>
+          <w:t>http://lj.libraryjournal.com/2010/07/opinion/ebook-sanity/</w:t>
+        </w:r>
+      </w:hyperlink>
+    </w:p>
+    <w:p>
+      <w:pPr>
+        <w:ind w:left="720"/>
+        <w:rPr>
+          <w:bCs/>
+        </w:rPr>
+      </w:pPr>
+      <w:r>
+        <w:rPr>
+          <w:bCs/>
+        </w:rPr>
+        <w:t xml:space="preserve">From where I sit, you can’t actually “sell” an </w:t>
+      </w:r>
+      <w:proofErr w:type="spellStart"/>
+      <w:r>
+        <w:rPr>
+          <w:bCs/>
+        </w:rPr>
+        <w:t>ebook</w:t>
+      </w:r>
+      <w:proofErr w:type="spellEnd"/>
+      <w:r>
+        <w:rPr>
+          <w:rFonts w:ascii="PMingLiU" w:eastAsia="PMingLiU" w:hAnsi="PMingLiU" w:cs="PMingLiU"/>
+          <w:bCs/>
+        </w:rPr>
+        <w:br/>
+      </w:r>
+      <w:hyperlink r:id="rId105" w:history="1">
+        <w:r>
+          <w:rPr>
+            <w:rStyle w:val="Hyperlink"/>
+            <w:rFonts w:cs="Calibri"/>
+            <w:bCs/>
+          </w:rPr>
+          <w:t>http://www.idealog.com/blog/from-where-i-sit-you-cant-actually-sell-an-ebook</w:t>
+        </w:r>
+      </w:hyperlink>
+    </w:p>
+    <w:p>
+      <w:pPr>
+        <w:ind w:left="720"/>
+      </w:pPr>
     </w:p>
     <w:p>
       <w:pPr>
@@ -4763,7 +4966,74 @@
         <w:autoSpaceDN w:val="0"/>
         <w:adjustRightInd w:val="0"/>
         <w:spacing w:after="0" w:line="240" w:lineRule="auto"/>
-      </w:pPr>
+        <w:rPr>
+          <w:b/>
+          <w:bCs/>
+        </w:rPr>
+      </w:pPr>
+      <w:r>
+        <w:rPr>
+          <w:b/>
+          <w:bCs/>
+        </w:rPr>
+        <w:t>November 8</w:t>
+      </w:r>
+      <w:r>
+        <w:rPr>
+          <w:b/>
+          <w:bCs/>
+        </w:rPr>
+        <w:t xml:space="preserve"> —</w:t>
+      </w:r>
+      <w:r>
+        <w:rPr>
+          <w:b/>
+          <w:bCs/>
+        </w:rPr>
+        <w:t xml:space="preserve"> </w:t>
+      </w:r>
+      <w:r>
+        <w:rPr>
+          <w:b/>
+          <w:bCs/>
+        </w:rPr>
+        <w:t xml:space="preserve">Open Source </w:t>
+      </w:r>
+      <w:r>
+        <w:rPr>
+          <w:b/>
+          <w:bCs/>
+        </w:rPr>
+        <w:t>(</w:t>
+      </w:r>
+      <w:r>
+        <w:rPr>
+          <w:b/>
+          <w:bCs/>
+        </w:rPr>
+        <w:t xml:space="preserve">and </w:t>
+      </w:r>
+      <w:r>
+        <w:rPr>
+          <w:b/>
+          <w:bCs/>
+        </w:rPr>
+        <w:t>Open Access)</w:t>
+      </w:r>
+      <w:r>
+        <w:rPr>
+          <w:b/>
+          <w:bCs/>
+        </w:rPr>
+        <w:br/>
+      </w:r>
+      <w:r>
+        <w:rPr>
+          <w:b/>
+          <w:bCs/>
+        </w:rPr>
+        <w:tab/>
+      </w:r>
     </w:p>
     <w:p>
       <w:pPr>
@@ -4771,6 +5041,35 @@
         <w:autoSpaceDN w:val="0"/>
         <w:adjustRightInd w:val="0"/>
         <w:spacing w:after="0" w:line="240" w:lineRule="auto"/>
+        <w:ind w:firstLine="720"/>
+      </w:pPr>
+      <w:r>
+        <w:t xml:space="preserve">Due: Reflection </w:t>
+      </w:r>
+      <w:r>
+        <w:t>Post</w:t>
+      </w:r>
+      <w:r>
+        <w:t xml:space="preserve"> 3</w:t>
+      </w:r>
+      <w:r>
+        <w:t xml:space="preserve">   </w:t>
+      </w:r>
+    </w:p>
+    <w:p>
+      <w:pPr>
+        <w:autoSpaceDE w:val="0"/>
+        <w:autoSpaceDN w:val="0"/>
+        <w:adjustRightInd w:val="0"/>
+        <w:spacing w:after="0" w:line="240" w:lineRule="auto"/>
+      </w:pPr>
+    </w:p>
+    <w:p>
+      <w:pPr>
+        <w:autoSpaceDE w:val="0"/>
+        <w:autoSpaceDN w:val="0"/>
+        <w:adjustRightInd w:val="0"/>
+        <w:spacing w:after="0" w:line="240" w:lineRule="auto"/>
       </w:pPr>
       <w:r>
         <w:tab/>
@@ -4854,7 +5153,35 @@
         <w:rPr>
           <w:lang w:val="it-IT"/>
         </w:rPr>
-        <w:t>Are libraries resisting open source?</w:t>
+        <w:t xml:space="preserve">Are </w:t>
+      </w:r>
+      <w:proofErr w:type="spellStart"/>
+      <w:r>
+        <w:rPr>
+          <w:lang w:val="it-IT"/>
+        </w:rPr>
+        <w:t>libraries</w:t>
+      </w:r>
+      <w:proofErr w:type="spellEnd"/>
+      <w:r>
+        <w:rPr>
+          <w:lang w:val="it-IT"/>
+        </w:rPr>
+        <w:t xml:space="preserve"> </w:t>
+      </w:r>
+      <w:proofErr w:type="spellStart"/>
+      <w:r>
+        <w:rPr>
+          <w:lang w:val="it-IT"/>
+        </w:rPr>
+        <w:t>resisting</w:t>
+      </w:r>
+      <w:proofErr w:type="spellEnd"/>
+      <w:r>
+        <w:rPr>
+          <w:lang w:val="it-IT"/>
+        </w:rPr>
+        <w:t xml:space="preserve"> open source?</w:t>
       </w:r>
       <w:r>
         <w:rPr>
@@ -4890,8 +5217,30 @@
         <w:rPr>
           <w:lang w:val="it-IT"/>
         </w:rPr>
-        <w:t>A Primer in Risk</w:t>
-      </w:r>
+        <w:t xml:space="preserve">A </w:t>
+      </w:r>
+      <w:proofErr w:type="spellStart"/>
+      <w:r>
+        <w:rPr>
+          <w:lang w:val="it-IT"/>
+        </w:rPr>
+        <w:t>Primer</w:t>
+      </w:r>
+      <w:proofErr w:type="spellEnd"/>
+      <w:r>
+        <w:rPr>
+          <w:lang w:val="it-IT"/>
+        </w:rPr>
+        <w:t xml:space="preserve"> in </w:t>
+      </w:r>
+      <w:proofErr w:type="spellStart"/>
+      <w:r>
+        <w:rPr>
+          <w:lang w:val="it-IT"/>
+        </w:rPr>
+        <w:t>Risk</w:t>
+      </w:r>
+      <w:proofErr w:type="spellEnd"/>
       <w:r>
         <w:rPr>
           <w:lang w:val="it-IT"/>
@@ -4922,6 +5271,7 @@
           <w:bCs/>
         </w:rPr>
       </w:pPr>
+      <w:proofErr w:type="spellStart"/>
       <w:r>
         <w:rPr>
           <w:bCs/>
@@ -4932,7 +5282,14 @@
         <w:rPr>
           <w:bCs/>
         </w:rPr>
-        <w:t>it and GitHub for Librarian</w:t>
+        <w:t>it</w:t>
+      </w:r>
+      <w:proofErr w:type="spellEnd"/>
+      <w:r>
+        <w:rPr>
+          <w:bCs/>
+        </w:rPr>
+        <w:t xml:space="preserve"> and GitHub for Librarian</w:t>
       </w:r>
       <w:r>
         <w:rPr>
@@ -4959,213 +5316,205 @@
     </w:p>
     <w:p>
       <w:pPr>
+        <w:rPr>
+          <w:b/>
+          <w:bCs/>
+        </w:rPr>
+      </w:pPr>
+    </w:p>
+    <w:p>
+      <w:pPr>
+        <w:rPr>
+          <w:b/>
+          <w:bCs/>
+        </w:rPr>
+      </w:pPr>
+      <w:r>
+        <w:rPr>
+          <w:b/>
+          <w:bCs/>
+        </w:rPr>
+        <w:t>November 15</w:t>
+      </w:r>
+      <w:r>
+        <w:rPr>
+          <w:b/>
+          <w:bCs/>
+        </w:rPr>
+        <w:t xml:space="preserve"> </w:t>
+      </w:r>
+      <w:r>
+        <w:rPr>
+          <w:b/>
+          <w:bCs/>
+        </w:rPr>
+        <w:t>—</w:t>
+      </w:r>
+      <w:r>
+        <w:rPr>
+          <w:b/>
+          <w:bCs/>
+        </w:rPr>
+        <w:t xml:space="preserve"> </w:t>
+      </w:r>
+      <w:r>
+        <w:rPr>
+          <w:b/>
+          <w:bCs/>
+        </w:rPr>
+        <w:t>Blank Technology Canvas Pitch Presentations</w:t>
+      </w:r>
+      <w:r>
+        <w:rPr>
+          <w:b/>
+          <w:bCs/>
+        </w:rPr>
+        <w:t xml:space="preserve"> </w:t>
+      </w:r>
+    </w:p>
+    <w:p>
+      <w:r>
+        <w:tab/>
+        <w:t xml:space="preserve"> </w:t>
+      </w:r>
+      <w:r>
+        <w:rPr>
+          <w:bCs/>
+        </w:rPr>
+        <w:t xml:space="preserve">Due: Blank Technology Canvas </w:t>
+      </w:r>
+      <w:r>
+        <w:rPr>
+          <w:bCs/>
+        </w:rPr>
+        <w:t xml:space="preserve">Pitch </w:t>
+      </w:r>
+      <w:r>
+        <w:rPr>
+          <w:bCs/>
+        </w:rPr>
+        <w:t>Presentation</w:t>
+      </w:r>
+    </w:p>
+    <w:p>
+      <w:pPr>
+        <w:rPr>
+          <w:b/>
+          <w:bCs/>
+        </w:rPr>
+      </w:pPr>
+    </w:p>
+    <w:p>
+      <w:pPr>
+        <w:rPr>
+          <w:b/>
+          <w:bCs/>
+        </w:rPr>
+      </w:pPr>
+      <w:r>
+        <w:rPr>
+          <w:b/>
+          <w:bCs/>
+        </w:rPr>
+        <w:t>November 22 — NO CLASS</w:t>
+      </w:r>
+    </w:p>
+    <w:p>
+      <w:pPr>
+        <w:rPr>
+          <w:b/>
+          <w:bCs/>
+        </w:rPr>
+      </w:pPr>
+    </w:p>
+    <w:p>
+      <w:pPr>
+        <w:rPr>
+          <w:b/>
+          <w:bCs/>
+        </w:rPr>
+      </w:pPr>
+    </w:p>
+    <w:p>
+      <w:pPr>
+        <w:rPr>
+          <w:b/>
+          <w:bCs/>
+        </w:rPr>
+      </w:pPr>
+    </w:p>
+    <w:p>
+      <w:pPr>
+        <w:rPr>
+          <w:b/>
+          <w:bCs/>
+        </w:rPr>
+      </w:pPr>
+    </w:p>
+    <w:p>
+      <w:r>
+        <w:rPr>
+          <w:b/>
+          <w:bCs/>
+        </w:rPr>
+        <w:lastRenderedPageBreak/>
+        <w:t>November 29</w:t>
+      </w:r>
+      <w:r>
+        <w:rPr>
+          <w:b/>
+          <w:bCs/>
+        </w:rPr>
+        <w:t xml:space="preserve"> </w:t>
+      </w:r>
+      <w:r>
+        <w:rPr>
+          <w:b/>
+          <w:bCs/>
+        </w:rPr>
+        <w:t>— </w:t>
+      </w:r>
+      <w:r>
+        <w:rPr>
+          <w:b/>
+          <w:bCs/>
+        </w:rPr>
+        <w:t xml:space="preserve">Content </w:t>
+      </w:r>
+      <w:r>
+        <w:rPr>
+          <w:b/>
+          <w:bCs/>
+        </w:rPr>
+        <w:t>Management, Digital Asset Management, and </w:t>
+      </w:r>
+      <w:proofErr w:type="gramStart"/>
+      <w:r>
+        <w:rPr>
+          <w:b/>
+          <w:bCs/>
+        </w:rPr>
+        <w:t>The</w:t>
+      </w:r>
+      <w:proofErr w:type="gramEnd"/>
+      <w:r>
+        <w:rPr>
+          <w:b/>
+          <w:bCs/>
+        </w:rPr>
+        <w:t xml:space="preserve"> ILS/OPAC </w:t>
+      </w:r>
+      <w:r>
+        <w:tab/>
+        <w:t xml:space="preserve"> </w:t>
+      </w:r>
+    </w:p>
+    <w:p>
+      <w:pPr>
         <w:ind w:left="720"/>
       </w:pPr>
-    </w:p>
-    <w:p>
-      <w:r>
-        <w:rPr>
-          <w:b/>
-          <w:bCs/>
-        </w:rPr>
-        <w:t>November 8</w:t>
-      </w:r>
-      <w:r>
-        <w:rPr>
-          <w:b/>
-          <w:bCs/>
-        </w:rPr>
-        <w:t xml:space="preserve"> —</w:t>
-      </w:r>
-      <w:r>
-        <w:rPr>
-          <w:b/>
-          <w:bCs/>
-        </w:rPr>
-        <w:t xml:space="preserve"> Blank Technology Canvas Pitch Presentations</w:t>
-      </w:r>
-      <w:r>
-        <w:rPr>
-          <w:b/>
-          <w:bCs/>
-        </w:rPr>
-        <w:br/>
-      </w:r>
-      <w:r>
-        <w:rPr>
-          <w:bCs/>
-        </w:rPr>
-        <w:tab/>
-      </w:r>
-      <w:r>
-        <w:rPr>
-          <w:bCs/>
-        </w:rPr>
-        <w:t xml:space="preserve">Due: Blank Technology Canvas </w:t>
-      </w:r>
-      <w:r>
-        <w:rPr>
-          <w:bCs/>
-        </w:rPr>
-        <w:t xml:space="preserve">Pitch </w:t>
-      </w:r>
-      <w:r>
-        <w:rPr>
-          <w:bCs/>
-        </w:rPr>
-        <w:t>Presentation</w:t>
-      </w:r>
-    </w:p>
-    <w:p>
-      <w:pPr>
-        <w:rPr>
-          <w:b/>
-          <w:bCs/>
-        </w:rPr>
-      </w:pPr>
-    </w:p>
-    <w:p>
-      <w:pPr>
-        <w:rPr>
-          <w:b/>
-          <w:bCs/>
-        </w:rPr>
-      </w:pPr>
-      <w:r>
-        <w:rPr>
-          <w:b/>
-          <w:bCs/>
-        </w:rPr>
-        <w:t>November 15</w:t>
-      </w:r>
-      <w:r>
-        <w:rPr>
-          <w:b/>
-          <w:bCs/>
-        </w:rPr>
-        <w:t xml:space="preserve"> </w:t>
-      </w:r>
-      <w:r>
-        <w:rPr>
-          <w:b/>
-          <w:bCs/>
-        </w:rPr>
-        <w:t>—</w:t>
-      </w:r>
-      <w:r>
-        <w:rPr>
-          <w:b/>
-          <w:bCs/>
-        </w:rPr>
-        <w:t xml:space="preserve"> </w:t>
-      </w:r>
-      <w:r>
-        <w:rPr>
-          <w:b/>
-          <w:bCs/>
-        </w:rPr>
-        <w:t>Blank Technology Canvas Pitch Presentations</w:t>
-      </w:r>
-      <w:r>
-        <w:rPr>
-          <w:b/>
-          <w:bCs/>
-        </w:rPr>
-        <w:t xml:space="preserve"> </w:t>
-      </w:r>
-      <w:r>
-        <w:rPr>
-          <w:b/>
-          <w:bCs/>
-        </w:rPr>
-        <w:br/>
-      </w:r>
-      <w:r>
-        <w:tab/>
-      </w:r>
-      <w:r>
-        <w:t xml:space="preserve">Due: Reflection </w:t>
-      </w:r>
-      <w:r>
-        <w:t>Post</w:t>
-      </w:r>
-      <w:r>
-        <w:t xml:space="preserve"> 3</w:t>
-      </w:r>
-      <w:r>
-        <w:t xml:space="preserve">   </w:t>
-      </w:r>
-    </w:p>
-    <w:p>
-      <w:pPr>
-        <w:rPr>
-          <w:b/>
-          <w:bCs/>
-        </w:rPr>
-      </w:pPr>
-    </w:p>
-    <w:p>
-      <w:pPr>
-        <w:rPr>
-          <w:b/>
-          <w:bCs/>
-        </w:rPr>
-      </w:pPr>
-      <w:r>
-        <w:rPr>
-          <w:b/>
-          <w:bCs/>
-        </w:rPr>
-        <w:t>November 22 — NO CLASS</w:t>
-      </w:r>
-    </w:p>
-    <w:p>
-      <w:pPr>
-        <w:rPr>
-          <w:b/>
-          <w:bCs/>
-        </w:rPr>
-      </w:pPr>
-    </w:p>
-    <w:p>
-      <w:r>
-        <w:rPr>
-          <w:b/>
-          <w:bCs/>
-        </w:rPr>
-        <w:t>November 29</w:t>
-      </w:r>
-      <w:r>
-        <w:rPr>
-          <w:b/>
-          <w:bCs/>
-        </w:rPr>
-        <w:t xml:space="preserve"> </w:t>
-      </w:r>
-      <w:r>
-        <w:rPr>
-          <w:b/>
-          <w:bCs/>
-        </w:rPr>
-        <w:t>— </w:t>
-      </w:r>
-      <w:r>
-        <w:rPr>
-          <w:b/>
-          <w:bCs/>
-        </w:rPr>
-        <w:t xml:space="preserve">Content </w:t>
-      </w:r>
-      <w:r>
-        <w:rPr>
-          <w:b/>
-          <w:bCs/>
-        </w:rPr>
-        <w:t xml:space="preserve">Management, Digital Asset Management, and The ILS/OPAC </w:t>
-      </w:r>
-      <w:r>
-        <w:tab/>
-        <w:t xml:space="preserve"> </w:t>
+      <w:r>
+        <w:t xml:space="preserve">Readings: </w:t>
       </w:r>
     </w:p>
     <w:p>
@@ -5173,7 +5522,31 @@
         <w:ind w:left="720"/>
       </w:pPr>
       <w:r>
-        <w:t xml:space="preserve">Readings: </w:t>
+        <w:t>C</w:t>
+      </w:r>
+      <w:r>
+        <w:t>ontent Management Systems (CMS)</w:t>
+      </w:r>
+      <w:r>
+        <w:t xml:space="preserve"> for Libraries</w:t>
+      </w:r>
+      <w:r>
+        <w:br/>
+      </w:r>
+      <w:hyperlink r:id="rId112" w:history="1">
+        <w:r>
+          <w:rPr>
+            <w:rStyle w:val="Hyperlink"/>
+            <w:rFonts w:cs="Calibri"/>
+          </w:rPr>
+          <w:t>https://www.libsuccess.org/index.php?title=Content_Management_Systems_(CMS)</w:t>
+        </w:r>
+      </w:hyperlink>
+      <w:r>
+        <w:t xml:space="preserve">  </w:t>
+      </w:r>
+      <w:r>
+        <w:t xml:space="preserve"> </w:t>
       </w:r>
     </w:p>
     <w:p>
@@ -5181,29 +5554,20 @@
         <w:ind w:left="720"/>
       </w:pPr>
       <w:r>
-        <w:t>C</w:t>
-      </w:r>
-      <w:r>
-        <w:t>ontent Management Systems (CMS)</w:t>
-      </w:r>
-      <w:r>
-        <w:t xml:space="preserve"> for Libraries</w:t>
-      </w:r>
-      <w:r>
-        <w:br/>
-      </w:r>
-      <w:hyperlink r:id="rId112" w:history="1">
+        <w:t>Library Systems Report 2017</w:t>
+      </w:r>
+      <w:r>
+        <w:br/>
+      </w:r>
+      <w:hyperlink r:id="rId113" w:history="1">
         <w:r>
           <w:rPr>
             <w:rStyle w:val="Hyperlink"/>
             <w:rFonts w:cs="Calibri"/>
           </w:rPr>
-          <w:t>https://www.libsuccess.org/index.php?title=Content_Management_Systems_(CMS)</w:t>
-        </w:r>
-      </w:hyperlink>
-      <w:r>
-        <w:t xml:space="preserve">  </w:t>
-      </w:r>
+          <w:t>https://americanlibrariesmagazine.org/2017/05/01/library-systems-report-2017/</w:t>
+        </w:r>
+      </w:hyperlink>
       <w:r>
         <w:t xml:space="preserve"> </w:t>
       </w:r>
@@ -5213,30 +5577,6 @@
         <w:ind w:left="720"/>
       </w:pPr>
       <w:r>
-        <w:t>Library Systems Report 2017</w:t>
-      </w:r>
-      <w:r>
-        <w:br/>
-      </w:r>
-      <w:hyperlink r:id="rId113" w:history="1">
-        <w:r>
-          <w:rPr>
-            <w:rStyle w:val="Hyperlink"/>
-            <w:rFonts w:cs="Calibri"/>
-          </w:rPr>
-          <w:t>https://americanlibrariesmagazine.org/2017/05/01/library-systems-report-2017/</w:t>
-        </w:r>
-      </w:hyperlink>
-      <w:r>
-        <w:t xml:space="preserve"> </w:t>
-      </w:r>
-    </w:p>
-    <w:p>
-      <w:pPr>
-        <w:ind w:left="720"/>
-      </w:pPr>
-      <w:r>
-        <w:lastRenderedPageBreak/>
         <w:t>Library Systems Landscape 2017</w:t>
       </w:r>
       <w:r>
@@ -5507,6 +5847,7 @@
         <w:ind w:left="720"/>
       </w:pPr>
       <w:r>
+        <w:lastRenderedPageBreak/>
         <w:t>Chapter 1. Introduction to Relational Databases</w:t>
       </w:r>
       <w:r>
@@ -5605,7 +5946,6 @@
         <w:rPr>
           <w:bCs/>
         </w:rPr>
-        <w:lastRenderedPageBreak/>
         <w:t>Extra reading</w:t>
       </w:r>
       <w:r>
@@ -5652,17 +5992,7 @@
         </w:r>
       </w:hyperlink>
     </w:p>
-    <w:p>
-      <w:pPr>
-        <w:ind w:firstLine="720"/>
-      </w:pPr>
-      <w:r>
-        <w:rPr>
-          <w:bCs/>
-        </w:rPr>
-        <w:t xml:space="preserve"> </w:t>
-      </w:r>
-    </w:p>
+    <w:p/>
     <w:p>
       <w:pPr>
         <w:rPr>
@@ -5961,15 +6291,31 @@
       <w:r>
         <w:br/>
       </w:r>
-      <w:hyperlink r:id="rId134" w:history="1">
-        <w:r>
-          <w:rPr>
-            <w:rStyle w:val="Hyperlink"/>
-            <w:rFonts w:cs="Calibri"/>
-          </w:rPr>
-          <w:t>http://ascii.textfiles.com/archives/4285</w:t>
-        </w:r>
-      </w:hyperlink>
+      <w:bookmarkStart w:id="0" w:name="_GoBack"/>
+      <w:bookmarkEnd w:id="0"/>
+      <w:r>
+        <w:fldChar w:fldCharType="begin"/>
+      </w:r>
+      <w:r>
+        <w:instrText xml:space="preserve"> HYPERLINK "http://ascii.textfiles.com/archives/4285" </w:instrText>
+      </w:r>
+      <w:r>
+        <w:fldChar w:fldCharType="separate"/>
+      </w:r>
+      <w:r>
+        <w:rPr>
+          <w:rStyle w:val="Hyperlink"/>
+          <w:rFonts w:cs="Calibri"/>
+        </w:rPr>
+        <w:t>http://ascii.textfiles.com/archives/4285</w:t>
+      </w:r>
+      <w:r>
+        <w:rPr>
+          <w:rStyle w:val="Hyperlink"/>
+          <w:rFonts w:cs="Calibri"/>
+        </w:rPr>
+        <w:fldChar w:fldCharType="end"/>
+      </w:r>
       <w:r>
         <w:t xml:space="preserve"> </w:t>
       </w:r>
@@ -6284,7 +6630,15 @@
         <w:t>three</w:t>
       </w:r>
       <w:r>
-        <w:t xml:space="preserve"> brief (150</w:t>
+        <w:t xml:space="preserve"> </w:t>
+      </w:r>
+      <w:proofErr w:type="gramStart"/>
+      <w:r>
+        <w:t>brief</w:t>
+      </w:r>
+      <w:proofErr w:type="gramEnd"/>
+      <w:r>
+        <w:t xml:space="preserve"> (150</w:t>
       </w:r>
       <w:r>
         <w:t xml:space="preserve"> word minimum) posts to the class blog over the course of the seme</w:t>
@@ -6822,7 +7176,7 @@
       <w:r>
         <w:t>The best way to contact me is by email (</w:t>
       </w:r>
-      <w:hyperlink r:id="rId135" w:history="1">
+      <w:hyperlink r:id="rId134" w:history="1">
         <w:r>
           <w:rPr>
             <w:rStyle w:val="Hyperlink"/>
@@ -6888,7 +7242,7 @@
       </w:r>
     </w:p>
     <w:p>
-      <w:hyperlink r:id="rId136" w:history="1">
+      <w:hyperlink r:id="rId135" w:history="1">
         <w:r>
           <w:rPr>
             <w:rStyle w:val="Hyperlink"/>
@@ -6914,7 +7268,7 @@
         </w:rPr>
         <w:t xml:space="preserve">Notwithstanding the provisions of sections </w:t>
       </w:r>
-      <w:hyperlink r:id="rId137" w:tooltip="§ 106 - Exclusive rights in copyrighted works" w:history="1">
+      <w:hyperlink r:id="rId136" w:tooltip="§ 106 - Exclusive rights in copyrighted works" w:history="1">
         <w:r>
           <w:rPr>
             <w:rStyle w:val="Hyperlink"/>
@@ -6928,7 +7282,7 @@
         </w:rPr>
         <w:t xml:space="preserve"> and </w:t>
       </w:r>
-      <w:hyperlink r:id="rId138" w:tooltip="§ 106A - Rights of certain authors to attribution and integrity" w:history="1">
+      <w:hyperlink r:id="rId137" w:tooltip="§ 106A - Rights of certain authors to attribution and integrity" w:history="1">
         <w:r>
           <w:rPr>
             <w:rStyle w:val="Hyperlink"/>
@@ -6940,7 +7294,21 @@
         <w:rPr>
           <w:rFonts w:cs="Times New Roman"/>
         </w:rPr>
-        <w:t xml:space="preserve">, the fair use of a copyrighted work, including such use by reproduction in copies or phonorecords or by any other means specified by that section, for purposes such as criticism, comment, news reporting, teaching (including multiple copies for classroom use), scholarship, or research, is not an infringement of copyright. In determining whether the use made of a work in any particular case is a fair use the factors to be considered shall include— </w:t>
+        <w:t xml:space="preserve">, the fair use of a copyrighted work, including such use by reproduction in copies or </w:t>
+      </w:r>
+      <w:proofErr w:type="spellStart"/>
+      <w:r>
+        <w:rPr>
+          <w:rFonts w:cs="Times New Roman"/>
+        </w:rPr>
+        <w:t>phonorecords</w:t>
+      </w:r>
+      <w:proofErr w:type="spellEnd"/>
+      <w:r>
+        <w:rPr>
+          <w:rFonts w:cs="Times New Roman"/>
+        </w:rPr>
+        <w:t xml:space="preserve"> or by any other means specified by that section, for purposes such as criticism, comment, news reporting, teaching (including multiple copies for classroom use), scholarship, or research, is not an infringement of copyright. In determining whether the use made of a work in any particular case is a fair use the factors to be considered shall include— </w:t>
       </w:r>
     </w:p>
     <w:p>
@@ -7149,74 +7517,74 @@
       <w:r>
         <w:t>As quoted in “</w:t>
       </w:r>
+      <w:hyperlink r:id="rId138" w:history="1">
+        <w:r>
+          <w:rPr>
+            <w:rStyle w:val="Hyperlink"/>
+          </w:rPr>
+          <w:t>Fair Use Panel Cautions Against Adopting Georgia State Ruling as Definitive</w:t>
+        </w:r>
+      </w:hyperlink>
+      <w:r>
+        <w:t>”</w:t>
+      </w:r>
+      <w:r>
+        <w:t xml:space="preserve">, </w:t>
+      </w:r>
+      <w:r>
+        <w:rPr>
+          <w:i/>
+        </w:rPr>
+        <w:t>Library Journal</w:t>
+      </w:r>
+      <w:r>
+        <w:t>, June 26, 2012.</w:t>
+      </w:r>
+    </w:p>
+    <w:p>
+      <w:pPr>
+        <w:rPr>
+          <w:b/>
+        </w:rPr>
+      </w:pPr>
+      <w:r>
+        <w:rPr>
+          <w:b/>
+        </w:rPr>
+        <w:t>Read more:</w:t>
+      </w:r>
+      <w:r>
+        <w:rPr>
+          <w:b/>
+        </w:rPr>
+        <w:br/>
+      </w:r>
+      <w:r>
+        <w:t>Copyright: Fair Use</w:t>
+      </w:r>
+      <w:r>
+        <w:t xml:space="preserve">: </w:t>
+      </w:r>
       <w:hyperlink r:id="rId139" w:history="1">
         <w:r>
           <w:rPr>
             <w:rStyle w:val="Hyperlink"/>
           </w:rPr>
-          <w:t>Fair Use Panel Cautions Against Adopting Georgia State Ruling as Definitive</w:t>
-        </w:r>
-      </w:hyperlink>
-      <w:r>
-        <w:t>”</w:t>
-      </w:r>
-      <w:r>
-        <w:t xml:space="preserve">, </w:t>
-      </w:r>
-      <w:r>
-        <w:rPr>
-          <w:i/>
-        </w:rPr>
-        <w:t>Library Journal</w:t>
-      </w:r>
-      <w:r>
-        <w:t>, June 26, 2012.</w:t>
-      </w:r>
-    </w:p>
-    <w:p>
-      <w:pPr>
-        <w:rPr>
-          <w:b/>
-        </w:rPr>
-      </w:pPr>
-      <w:r>
-        <w:rPr>
-          <w:b/>
-        </w:rPr>
-        <w:t>Read more:</w:t>
-      </w:r>
-      <w:r>
-        <w:rPr>
-          <w:b/>
-        </w:rPr>
-        <w:br/>
-      </w:r>
-      <w:r>
-        <w:t>Copyright: Fair Use</w:t>
-      </w:r>
-      <w:r>
-        <w:t xml:space="preserve">: </w:t>
+          <w:t>http://www.copyright.gov/fls/fl102.html</w:t>
+        </w:r>
+      </w:hyperlink>
+      <w:r>
+        <w:t xml:space="preserve"> </w:t>
+      </w:r>
+    </w:p>
+    <w:p>
+      <w:r>
+        <w:t>Measuring Fair Use: The Four Factors</w:t>
+      </w:r>
+      <w:r>
+        <w:br/>
       </w:r>
       <w:hyperlink r:id="rId140" w:history="1">
-        <w:r>
-          <w:rPr>
-            <w:rStyle w:val="Hyperlink"/>
-          </w:rPr>
-          <w:t>http://www.copyright.gov/fls/fl102.html</w:t>
-        </w:r>
-      </w:hyperlink>
-      <w:r>
-        <w:t xml:space="preserve"> </w:t>
-      </w:r>
-    </w:p>
-    <w:p>
-      <w:r>
-        <w:t>Measuring Fair Use: The Four Factors</w:t>
-      </w:r>
-      <w:r>
-        <w:br/>
-      </w:r>
-      <w:hyperlink r:id="rId141" w:history="1">
         <w:r>
           <w:rPr>
             <w:rStyle w:val="Hyperlink"/>
@@ -7992,7 +8360,25 @@
           <w:sz w:val="20"/>
           <w:szCs w:val="20"/>
         </w:rPr>
-        <w:t xml:space="preserve">Element V1.1: Teachers uphold professional standards of practice and policy as related to students rights and teachers’ responsibilities. </w:t>
+        <w:t xml:space="preserve">Element V1.1: Teachers uphold professional standards of practice and policy as related to </w:t>
+      </w:r>
+      <w:proofErr w:type="gramStart"/>
+      <w:r>
+        <w:rPr>
+          <w:rFonts w:ascii="Arial" w:eastAsia="Cambria" w:hAnsi="Arial" w:cs="Times New Roman"/>
+          <w:sz w:val="20"/>
+          <w:szCs w:val="20"/>
+        </w:rPr>
+        <w:t>students</w:t>
+      </w:r>
+      <w:proofErr w:type="gramEnd"/>
+      <w:r>
+        <w:rPr>
+          <w:rFonts w:ascii="Arial" w:eastAsia="Cambria" w:hAnsi="Arial" w:cs="Times New Roman"/>
+          <w:sz w:val="20"/>
+          <w:szCs w:val="20"/>
+        </w:rPr>
+        <w:t xml:space="preserve"> rights and teachers’ responsibilities. </w:t>
       </w:r>
     </w:p>
     <w:p>
@@ -8249,7 +8635,7 @@
   <w:abstractNum w:abstractNumId="0">
     <w:nsid w:val="FFFFFF1D"/>
     <w:multiLevelType w:val="multilevel"/>
-    <w:tmpl w:val="FD3EB658"/>
+    <w:tmpl w:val="39BC4CC4"/>
     <w:lvl w:ilvl="0">
       <w:start w:val="1"/>
       <w:numFmt w:val="bullet"/>

</xml_diff>